<commit_message>
Chapter 27, 28, 29, 31, 33
</commit_message>
<xml_diff>
--- a/note.docx
+++ b/note.docx
@@ -22,15 +22,7 @@
         </w:numPr>
       </w:pPr>
       <w:r>
-        <w:t>Syntax: type array_</w:t>
-      </w:r>
-      <w:proofErr w:type="gramStart"/>
-      <w:r>
-        <w:t>name[</w:t>
-      </w:r>
-      <w:proofErr w:type="gramEnd"/>
-      <w:r>
-        <w:t># element]</w:t>
+        <w:t>Syntax: type array_name[# element]</w:t>
       </w:r>
     </w:p>
     <w:p>
@@ -77,13 +69,8 @@
           <w:numId w:val="2"/>
         </w:numPr>
       </w:pPr>
-      <w:proofErr w:type="gramStart"/>
-      <w:r>
-        <w:t>std::</w:t>
-      </w:r>
-      <w:proofErr w:type="gramEnd"/>
-      <w:r>
-        <w:t>array and std::vector are better than raw arrays</w:t>
+      <w:r>
+        <w:t>std::array and std::vector are better than raw arrays</w:t>
       </w:r>
     </w:p>
     <w:p>
@@ -885,15 +872,7 @@
         </w:numPr>
       </w:pPr>
       <w:r>
-        <w:t xml:space="preserve">Create string s: </w:t>
-      </w:r>
-      <w:proofErr w:type="gramStart"/>
-      <w:r>
-        <w:t>std::</w:t>
-      </w:r>
-      <w:proofErr w:type="gramEnd"/>
-      <w:r>
-        <w:t>string s = text</w:t>
+        <w:t>Create string s: std::string s = text</w:t>
       </w:r>
     </w:p>
     <w:p>
@@ -941,15 +920,7 @@
         </w:numPr>
       </w:pPr>
       <w:r>
-        <w:t xml:space="preserve">Input string: </w:t>
-      </w:r>
-      <w:proofErr w:type="gramStart"/>
-      <w:r>
-        <w:t>std::</w:t>
-      </w:r>
-      <w:proofErr w:type="gramEnd"/>
-      <w:r>
-        <w:t>cin or std::getline</w:t>
+        <w:t>Input string: std::cin or std::getline</w:t>
       </w:r>
     </w:p>
     <w:p>
@@ -961,15 +932,7 @@
         </w:numPr>
       </w:pPr>
       <w:r>
-        <w:t>Pointer to string: .c_</w:t>
-      </w:r>
-      <w:proofErr w:type="gramStart"/>
-      <w:r>
-        <w:t>str(</w:t>
-      </w:r>
-      <w:proofErr w:type="gramEnd"/>
-      <w:r>
-        <w:t>) member function</w:t>
+        <w:t>Pointer to string: .c_str() member function</w:t>
       </w:r>
     </w:p>
     <w:p>
@@ -981,15 +944,7 @@
         </w:numPr>
       </w:pPr>
       <w:r>
-        <w:t>Create substring with a starting position in original string</w:t>
-      </w:r>
-      <w:proofErr w:type="gramStart"/>
-      <w:r>
-        <w:t>: .substr</w:t>
-      </w:r>
-      <w:proofErr w:type="gramEnd"/>
-      <w:r>
-        <w:t>(position, length) member function</w:t>
+        <w:t>Create substring with a starting position in original string: .substr(position, length) member function</w:t>
       </w:r>
     </w:p>
     <w:p>
@@ -1001,15 +956,7 @@
         </w:numPr>
       </w:pPr>
       <w:r>
-        <w:t>Find substring</w:t>
-      </w:r>
-      <w:proofErr w:type="gramStart"/>
-      <w:r>
-        <w:t>: .find</w:t>
-      </w:r>
-      <w:proofErr w:type="gramEnd"/>
-      <w:r>
-        <w:t>(</w:t>
+        <w:t>Find substring: .find(</w:t>
       </w:r>
       <w:r>
         <w:t>string_to_find</w:t>
@@ -1027,15 +974,7 @@
         </w:numPr>
       </w:pPr>
       <w:r>
-        <w:t xml:space="preserve">If string is not found, return </w:t>
-      </w:r>
-      <w:proofErr w:type="gramStart"/>
-      <w:r>
-        <w:t>std::</w:t>
-      </w:r>
-      <w:proofErr w:type="gramEnd"/>
-      <w:r>
-        <w:t>string::npos</w:t>
+        <w:t>If string is not found, return std::string::npos</w:t>
       </w:r>
     </w:p>
     <w:tbl>
@@ -2272,15 +2211,7 @@
         </w:numPr>
       </w:pPr>
       <w:r>
-        <w:t xml:space="preserve">Block scope: is marked by block of code start with </w:t>
-      </w:r>
-      <w:proofErr w:type="gramStart"/>
-      <w:r>
-        <w:t>{ and</w:t>
-      </w:r>
-      <w:proofErr w:type="gramEnd"/>
-      <w:r>
-        <w:t xml:space="preserve"> end with }</w:t>
+        <w:t>Block scope: is marked by block of code start with { and end with }</w:t>
       </w:r>
     </w:p>
     <w:p>
@@ -2355,15 +2286,7 @@
         </w:numPr>
       </w:pPr>
       <w:r>
-        <w:t xml:space="preserve">Allocate for an int array: int *p=new </w:t>
-      </w:r>
-      <w:proofErr w:type="gramStart"/>
-      <w:r>
-        <w:t>int[</w:t>
-      </w:r>
-      <w:proofErr w:type="gramEnd"/>
-      <w:r>
-        <w:t>3]</w:t>
+        <w:t>Allocate for an int array: int *p=new int[3]</w:t>
       </w:r>
     </w:p>
     <w:p>
@@ -2387,15 +2310,7 @@
         </w:numPr>
       </w:pPr>
       <w:r>
-        <w:t xml:space="preserve">Deallocate for an int array: </w:t>
-      </w:r>
-      <w:proofErr w:type="gramStart"/>
-      <w:r>
-        <w:t>delete[</w:t>
-      </w:r>
-      <w:proofErr w:type="gramEnd"/>
-      <w:r>
-        <w:t>] p</w:t>
+        <w:t>Deallocate for an int array: delete[] p</w:t>
       </w:r>
     </w:p>
     <w:tbl>
@@ -2727,15 +2642,7 @@
         <w:t>Define outside the class</w:t>
       </w:r>
       <w:r>
-        <w:t xml:space="preserve">. We write the function type first, followed by a class name, followed by a scope </w:t>
-      </w:r>
-      <w:proofErr w:type="gramStart"/>
-      <w:r>
-        <w:t>resolution :</w:t>
-      </w:r>
-      <w:proofErr w:type="gramEnd"/>
-      <w:r>
-        <w:t>: operator followed by a function name, list of parameters and a function body</w:t>
+        <w:t>. We write the function type first, followed by a class name, followed by a scope resolution :: operator followed by a function name, list of parameters and a function body</w:t>
       </w:r>
     </w:p>
     <w:p>
@@ -2862,37 +2769,205 @@
       <w:r>
         <w:t xml:space="preserve">User-define copy constructor has param signature: </w:t>
       </w:r>
-      <w:proofErr w:type="gramStart"/>
       <w:r>
         <w:rPr>
           <w:b/>
           <w:bCs/>
         </w:rPr>
-        <w:t>MyClass(</w:t>
-      </w:r>
-      <w:proofErr w:type="gramEnd"/>
-      <w:r>
+        <w:t>MyClass(const MyClass&amp; rhs)</w:t>
+      </w:r>
+    </w:p>
+    <w:p>
+      <w:pPr>
+        <w:pStyle w:val="ListParagraph"/>
+        <w:numPr>
+          <w:ilvl w:val="2"/>
+          <w:numId w:val="2"/>
+        </w:numPr>
         <w:rPr>
           <w:b/>
           <w:bCs/>
         </w:rPr>
-        <w:t>const MyClass&amp; rhs)</w:t>
-      </w:r>
-    </w:p>
-    <w:p>
-      <w:pPr>
-        <w:pStyle w:val="ListParagraph"/>
-        <w:numPr>
-          <w:ilvl w:val="2"/>
-          <w:numId w:val="2"/>
-        </w:numPr>
+      </w:pPr>
+      <w:r>
+        <w:t xml:space="preserve">Copy assignment: copy another object after initialization, has signature: </w:t>
+      </w:r>
+      <w:r>
         <w:rPr>
           <w:b/>
           <w:bCs/>
         </w:rPr>
-      </w:pPr>
-      <w:r>
-        <w:t xml:space="preserve">Copy assignment: copy another object after initialization, has signature: </w:t>
+        <w:t>MyClass&amp; operator=(const MyClass&amp; rhs)</w:t>
+      </w:r>
+    </w:p>
+    <w:p>
+      <w:pPr>
+        <w:pStyle w:val="ListParagraph"/>
+        <w:numPr>
+          <w:ilvl w:val="1"/>
+          <w:numId w:val="2"/>
+        </w:numPr>
+        <w:rPr>
+          <w:b/>
+          <w:bCs/>
+        </w:rPr>
+      </w:pPr>
+      <w:r>
+        <w:t>Move constructor: move data from one object to the other (move semantic)</w:t>
+      </w:r>
+      <w:r>
+        <w:t xml:space="preserve">. </w:t>
+      </w:r>
+    </w:p>
+    <w:p>
+      <w:pPr>
+        <w:pStyle w:val="ListParagraph"/>
+        <w:numPr>
+          <w:ilvl w:val="2"/>
+          <w:numId w:val="2"/>
+        </w:numPr>
+        <w:rPr>
+          <w:b/>
+          <w:bCs/>
+        </w:rPr>
+      </w:pPr>
+      <w:r>
+        <w:t>Signature:</w:t>
+      </w:r>
+      <w:r>
+        <w:t xml:space="preserve"> </w:t>
+      </w:r>
+      <w:r>
+        <w:rPr>
+          <w:b/>
+          <w:bCs/>
+        </w:rPr>
+        <w:t>MyClass (MyClass&amp;&amp; rhs)</w:t>
+      </w:r>
+      <w:r>
+        <w:t xml:space="preserve"> </w:t>
+      </w:r>
+    </w:p>
+    <w:p>
+      <w:pPr>
+        <w:pStyle w:val="ListParagraph"/>
+        <w:numPr>
+          <w:ilvl w:val="2"/>
+          <w:numId w:val="2"/>
+        </w:numPr>
+        <w:rPr>
+          <w:b/>
+          <w:bCs/>
+        </w:rPr>
+      </w:pPr>
+      <w:r>
+        <w:t>Use std::move function</w:t>
+      </w:r>
+    </w:p>
+    <w:p>
+      <w:pPr>
+        <w:pStyle w:val="ListParagraph"/>
+        <w:numPr>
+          <w:ilvl w:val="2"/>
+          <w:numId w:val="2"/>
+        </w:numPr>
+      </w:pPr>
+      <w:r>
+        <w:t>If a user does not provide a move constructor, the compiler provides an implicitly generated default move constructor.</w:t>
+      </w:r>
+      <w:r>
+        <w:t xml:space="preserve"> </w:t>
+      </w:r>
+    </w:p>
+    <w:p>
+      <w:pPr>
+        <w:pStyle w:val="ListParagraph"/>
+        <w:numPr>
+          <w:ilvl w:val="2"/>
+          <w:numId w:val="2"/>
+        </w:numPr>
+      </w:pPr>
+      <w:r>
+        <w:t>Move assignment: assign value to an object after initialization</w:t>
+      </w:r>
+    </w:p>
+    <w:p>
+      <w:pPr>
+        <w:pStyle w:val="ListParagraph"/>
+        <w:numPr>
+          <w:ilvl w:val="2"/>
+          <w:numId w:val="2"/>
+        </w:numPr>
+      </w:pPr>
+      <w:r>
+        <w:t xml:space="preserve">Signature: </w:t>
+      </w:r>
+      <w:r>
+        <w:rPr>
+          <w:b/>
+          <w:bCs/>
+        </w:rPr>
+        <w:t>MyClass&amp; operator=(MyClass&amp;&amp; otherobject)</w:t>
+      </w:r>
+    </w:p>
+    <w:p>
+      <w:pPr>
+        <w:pStyle w:val="ListParagraph"/>
+        <w:numPr>
+          <w:ilvl w:val="0"/>
+          <w:numId w:val="2"/>
+        </w:numPr>
+        <w:rPr>
+          <w:b/>
+          <w:bCs/>
+        </w:rPr>
+      </w:pPr>
+      <w:r>
+        <w:t>Operator overloading: create meaning for expression “</w:t>
+      </w:r>
+      <w:r>
+        <w:rPr>
+          <w:b/>
+          <w:bCs/>
+        </w:rPr>
+        <w:t>+ - * / % ^ &amp; | ~ ! = &lt; &gt; == != &lt;= &gt;= += -= *= /= %= ^= &amp;= |= &lt;&lt; &gt;&gt; &gt;&gt;= &lt;&lt;=</w:t>
+      </w:r>
+      <w:r>
+        <w:rPr>
+          <w:b/>
+          <w:bCs/>
+        </w:rPr>
+        <w:t xml:space="preserve"> </w:t>
+      </w:r>
+      <w:r>
+        <w:rPr>
+          <w:b/>
+          <w:bCs/>
+        </w:rPr>
+        <w:t>&amp;&amp; || ++ -- , -&gt;* -&gt; () []”</w:t>
+      </w:r>
+      <w:r>
+        <w:rPr>
+          <w:b/>
+          <w:bCs/>
+        </w:rPr>
+        <w:t xml:space="preserve"> </w:t>
+      </w:r>
+    </w:p>
+    <w:p>
+      <w:pPr>
+        <w:pStyle w:val="ListParagraph"/>
+        <w:numPr>
+          <w:ilvl w:val="1"/>
+          <w:numId w:val="2"/>
+        </w:numPr>
+        <w:rPr>
+          <w:b/>
+          <w:bCs/>
+        </w:rPr>
+      </w:pPr>
+      <w:r>
+        <w:t xml:space="preserve">Signature: </w:t>
       </w:r>
       <w:r>
         <w:rPr>
@@ -2901,28 +2976,26 @@
         </w:rPr>
         <w:t>MyClass&amp; operator</w:t>
       </w:r>
-      <w:proofErr w:type="gramStart"/>
       <w:r>
         <w:rPr>
           <w:b/>
           <w:bCs/>
         </w:rPr>
-        <w:t>=(</w:t>
-      </w:r>
-      <w:proofErr w:type="gramEnd"/>
+        <w:t>++</w:t>
+      </w:r>
       <w:r>
         <w:rPr>
           <w:b/>
           <w:bCs/>
         </w:rPr>
-        <w:t>const MyClass&amp; rhs)</w:t>
-      </w:r>
-    </w:p>
-    <w:p>
-      <w:pPr>
-        <w:pStyle w:val="ListParagraph"/>
-        <w:numPr>
-          <w:ilvl w:val="1"/>
+        <w:t>(MyClass&amp;&amp; otherobject)</w:t>
+      </w:r>
+    </w:p>
+    <w:p>
+      <w:pPr>
+        <w:pStyle w:val="ListParagraph"/>
+        <w:numPr>
+          <w:ilvl w:val="0"/>
           <w:numId w:val="2"/>
         </w:numPr>
         <w:rPr>
@@ -2931,295 +3004,32 @@
         </w:rPr>
       </w:pPr>
       <w:r>
-        <w:t>Move constructor: move data from one object to the other (move semantic)</w:t>
-      </w:r>
-      <w:r>
-        <w:t xml:space="preserve">. </w:t>
-      </w:r>
-    </w:p>
-    <w:p>
-      <w:pPr>
-        <w:pStyle w:val="ListParagraph"/>
-        <w:numPr>
-          <w:ilvl w:val="2"/>
-          <w:numId w:val="2"/>
-        </w:numPr>
+        <w:t xml:space="preserve">Destructor: </w:t>
+      </w:r>
+      <w:r>
+        <w:t>function that gets invoked when an object is destroyed (goes out of scope or pointer to that object is deleted</w:t>
+      </w:r>
+    </w:p>
+    <w:p>
+      <w:pPr>
+        <w:pStyle w:val="ListParagraph"/>
+        <w:numPr>
+          <w:ilvl w:val="1"/>
+          <w:numId w:val="2"/>
+        </w:numPr>
+      </w:pPr>
+      <w:r>
+        <w:t>The name of the destructor is tilde ~ followed by a class name:</w:t>
+      </w:r>
+      <w:r>
+        <w:t xml:space="preserve"> </w:t>
+      </w:r>
+      <w:r>
         <w:rPr>
           <w:b/>
           <w:bCs/>
         </w:rPr>
-      </w:pPr>
-      <w:r>
-        <w:t>Signature:</w:t>
-      </w:r>
-      <w:r>
-        <w:t xml:space="preserve"> </w:t>
-      </w:r>
-      <w:r>
-        <w:rPr>
-          <w:b/>
-          <w:bCs/>
-        </w:rPr>
-        <w:t>MyClass (MyClass&amp;&amp; rhs)</w:t>
-      </w:r>
-      <w:r>
-        <w:t xml:space="preserve"> </w:t>
-      </w:r>
-    </w:p>
-    <w:p>
-      <w:pPr>
-        <w:pStyle w:val="ListParagraph"/>
-        <w:numPr>
-          <w:ilvl w:val="2"/>
-          <w:numId w:val="2"/>
-        </w:numPr>
-        <w:rPr>
-          <w:b/>
-          <w:bCs/>
-        </w:rPr>
-      </w:pPr>
-      <w:r>
-        <w:t xml:space="preserve">Use </w:t>
-      </w:r>
-      <w:proofErr w:type="gramStart"/>
-      <w:r>
-        <w:t>std::</w:t>
-      </w:r>
-      <w:proofErr w:type="gramEnd"/>
-      <w:r>
-        <w:t>move function</w:t>
-      </w:r>
-    </w:p>
-    <w:p>
-      <w:pPr>
-        <w:pStyle w:val="ListParagraph"/>
-        <w:numPr>
-          <w:ilvl w:val="2"/>
-          <w:numId w:val="2"/>
-        </w:numPr>
-      </w:pPr>
-      <w:r>
-        <w:t>If a user does not provide a move constructor, the compiler provides an implicitly generated default move constructor.</w:t>
-      </w:r>
-      <w:r>
-        <w:t xml:space="preserve"> </w:t>
-      </w:r>
-    </w:p>
-    <w:p>
-      <w:pPr>
-        <w:pStyle w:val="ListParagraph"/>
-        <w:numPr>
-          <w:ilvl w:val="2"/>
-          <w:numId w:val="2"/>
-        </w:numPr>
-      </w:pPr>
-      <w:r>
-        <w:t>Move assignment: assign value to an object after initialization</w:t>
-      </w:r>
-    </w:p>
-    <w:p>
-      <w:pPr>
-        <w:pStyle w:val="ListParagraph"/>
-        <w:numPr>
-          <w:ilvl w:val="2"/>
-          <w:numId w:val="2"/>
-        </w:numPr>
-      </w:pPr>
-      <w:r>
-        <w:t xml:space="preserve">Signature: </w:t>
-      </w:r>
-      <w:r>
-        <w:rPr>
-          <w:b/>
-          <w:bCs/>
-        </w:rPr>
-        <w:t>MyClass&amp; operator</w:t>
-      </w:r>
-      <w:proofErr w:type="gramStart"/>
-      <w:r>
-        <w:rPr>
-          <w:b/>
-          <w:bCs/>
-        </w:rPr>
-        <w:t>=(</w:t>
-      </w:r>
-      <w:proofErr w:type="gramEnd"/>
-      <w:r>
-        <w:rPr>
-          <w:b/>
-          <w:bCs/>
-        </w:rPr>
-        <w:t>MyClass&amp;&amp; otherobject)</w:t>
-      </w:r>
-    </w:p>
-    <w:p>
-      <w:pPr>
-        <w:pStyle w:val="ListParagraph"/>
-        <w:numPr>
-          <w:ilvl w:val="0"/>
-          <w:numId w:val="2"/>
-        </w:numPr>
-        <w:rPr>
-          <w:b/>
-          <w:bCs/>
-        </w:rPr>
-      </w:pPr>
-      <w:r>
-        <w:t>Operator overloading: create meaning for expression “</w:t>
-      </w:r>
-      <w:r>
-        <w:rPr>
-          <w:b/>
-          <w:bCs/>
-        </w:rPr>
-        <w:t xml:space="preserve">+ - * / % ^ &amp; | </w:t>
-      </w:r>
-      <w:proofErr w:type="gramStart"/>
-      <w:r>
-        <w:rPr>
-          <w:b/>
-          <w:bCs/>
-        </w:rPr>
-        <w:t>~ !</w:t>
-      </w:r>
-      <w:proofErr w:type="gramEnd"/>
-      <w:r>
-        <w:rPr>
-          <w:b/>
-          <w:bCs/>
-        </w:rPr>
-        <w:t xml:space="preserve"> = &lt; &gt; == != &lt;= &gt;= += -= *= /= %= ^= &amp;= |= &lt;&lt; &gt;&gt; &gt;&gt;= &lt;&lt;=</w:t>
-      </w:r>
-      <w:r>
-        <w:rPr>
-          <w:b/>
-          <w:bCs/>
-        </w:rPr>
-        <w:t xml:space="preserve"> </w:t>
-      </w:r>
-      <w:r>
-        <w:rPr>
-          <w:b/>
-          <w:bCs/>
-        </w:rPr>
-        <w:t>&amp;&amp; || ++ -- , -&gt;* -&gt; () []”</w:t>
-      </w:r>
-      <w:r>
-        <w:rPr>
-          <w:b/>
-          <w:bCs/>
-        </w:rPr>
-        <w:t xml:space="preserve"> </w:t>
-      </w:r>
-    </w:p>
-    <w:p>
-      <w:pPr>
-        <w:pStyle w:val="ListParagraph"/>
-        <w:numPr>
-          <w:ilvl w:val="1"/>
-          <w:numId w:val="2"/>
-        </w:numPr>
-        <w:rPr>
-          <w:b/>
-          <w:bCs/>
-        </w:rPr>
-      </w:pPr>
-      <w:r>
-        <w:t xml:space="preserve">Signature: </w:t>
-      </w:r>
-      <w:r>
-        <w:rPr>
-          <w:b/>
-          <w:bCs/>
-        </w:rPr>
-        <w:t>MyClass&amp; operator</w:t>
-      </w:r>
-      <w:r>
-        <w:rPr>
-          <w:b/>
-          <w:bCs/>
-        </w:rPr>
-        <w:t>+</w:t>
-      </w:r>
-      <w:proofErr w:type="gramStart"/>
-      <w:r>
-        <w:rPr>
-          <w:b/>
-          <w:bCs/>
-        </w:rPr>
-        <w:t>+</w:t>
-      </w:r>
-      <w:r>
-        <w:rPr>
-          <w:b/>
-          <w:bCs/>
-        </w:rPr>
-        <w:t>(</w:t>
-      </w:r>
-      <w:proofErr w:type="gramEnd"/>
-      <w:r>
-        <w:rPr>
-          <w:b/>
-          <w:bCs/>
-        </w:rPr>
-        <w:t>MyClass&amp;&amp; otherobject)</w:t>
-      </w:r>
-    </w:p>
-    <w:p>
-      <w:pPr>
-        <w:pStyle w:val="ListParagraph"/>
-        <w:numPr>
-          <w:ilvl w:val="0"/>
-          <w:numId w:val="2"/>
-        </w:numPr>
-        <w:rPr>
-          <w:b/>
-          <w:bCs/>
-        </w:rPr>
-      </w:pPr>
-      <w:r>
-        <w:t xml:space="preserve">Destructor: </w:t>
-      </w:r>
-      <w:r>
-        <w:t>function that gets invoked when an object is destroyed (goes out of scope or pointer to that object is deleted</w:t>
-      </w:r>
-    </w:p>
-    <w:p>
-      <w:pPr>
-        <w:pStyle w:val="ListParagraph"/>
-        <w:numPr>
-          <w:ilvl w:val="1"/>
-          <w:numId w:val="2"/>
-        </w:numPr>
-      </w:pPr>
-      <w:r>
-        <w:t>The name of the destructor is tilde ~ followed by a class name:</w:t>
-      </w:r>
-      <w:r>
-        <w:t xml:space="preserve"> </w:t>
-      </w:r>
-      <w:r>
-        <w:rPr>
-          <w:b/>
-          <w:bCs/>
-        </w:rPr>
-        <w:t>~</w:t>
-      </w:r>
-      <w:proofErr w:type="gramStart"/>
-      <w:r>
-        <w:rPr>
-          <w:b/>
-          <w:bCs/>
-        </w:rPr>
-        <w:t>MyClass(</w:t>
-      </w:r>
-      <w:proofErr w:type="gramEnd"/>
-      <w:r>
-        <w:rPr>
-          <w:b/>
-          <w:bCs/>
-        </w:rPr>
-        <w:t>) {}</w:t>
+        <w:t>~MyClass() {}</w:t>
       </w:r>
     </w:p>
     <w:p>
@@ -3948,23 +3758,7 @@
           <w:b/>
           <w:bCs/>
         </w:rPr>
-        <w:t xml:space="preserve">class </w:t>
-      </w:r>
-      <w:proofErr w:type="gramStart"/>
-      <w:r>
-        <w:rPr>
-          <w:b/>
-          <w:bCs/>
-        </w:rPr>
-        <w:t>MyDerivedClass :</w:t>
-      </w:r>
-      <w:proofErr w:type="gramEnd"/>
-      <w:r>
-        <w:rPr>
-          <w:b/>
-          <w:bCs/>
-        </w:rPr>
-        <w:t xml:space="preserve"> public MyBaseClass {};</w:t>
+        <w:t>class MyDerivedClass : public MyBaseClass {};</w:t>
       </w:r>
     </w:p>
     <w:p>
@@ -4188,15 +3982,7 @@
           </w:p>
           <w:p>
             <w:r>
-              <w:t xml:space="preserve">    </w:t>
-            </w:r>
-            <w:proofErr w:type="gramStart"/>
-            <w:r>
-              <w:t>std::</w:t>
-            </w:r>
-            <w:proofErr w:type="gramEnd"/>
-            <w:r>
-              <w:t>string name;</w:t>
+              <w:t xml:space="preserve">    std::string name;</w:t>
             </w:r>
           </w:p>
           <w:p>
@@ -4206,28 +3992,12 @@
           </w:p>
           <w:p>
             <w:r>
-              <w:t xml:space="preserve">    explicit </w:t>
-            </w:r>
-            <w:proofErr w:type="gramStart"/>
-            <w:r>
-              <w:t>Person(</w:t>
-            </w:r>
-            <w:proofErr w:type="gramEnd"/>
-            <w:r>
-              <w:t>const std::string&amp; aname)</w:t>
-            </w:r>
-          </w:p>
-          <w:p>
-            <w:r>
-              <w:t xml:space="preserve">        : </w:t>
-            </w:r>
-            <w:proofErr w:type="gramStart"/>
-            <w:r>
-              <w:t>name{ aname</w:t>
-            </w:r>
-            <w:proofErr w:type="gramEnd"/>
-            <w:r>
-              <w:t xml:space="preserve"> }</w:t>
+              <w:t xml:space="preserve">    explicit Person(const std::string&amp; aname)</w:t>
+            </w:r>
+          </w:p>
+          <w:p>
+            <w:r>
+              <w:t xml:space="preserve">        : name{ aname }</w:t>
             </w:r>
           </w:p>
           <w:p>
@@ -4237,15 +4007,7 @@
           </w:p>
           <w:p>
             <w:r>
-              <w:t xml:space="preserve">    </w:t>
-            </w:r>
-            <w:proofErr w:type="gramStart"/>
-            <w:r>
-              <w:t>std::</w:t>
-            </w:r>
-            <w:proofErr w:type="gramEnd"/>
-            <w:r>
-              <w:t>string getname() const</w:t>
+              <w:t xml:space="preserve">    std::string getname() const</w:t>
             </w:r>
           </w:p>
           <w:p>
@@ -4270,15 +4032,7 @@
           </w:p>
           <w:p>
             <w:r>
-              <w:t xml:space="preserve">class </w:t>
-            </w:r>
-            <w:proofErr w:type="gramStart"/>
-            <w:r>
-              <w:t>Student :</w:t>
-            </w:r>
-            <w:proofErr w:type="gramEnd"/>
-            <w:r>
-              <w:t xml:space="preserve"> public Person</w:t>
+              <w:t>class Student : public Person</w:t>
             </w:r>
           </w:p>
           <w:p>
@@ -4303,28 +4057,12 @@
           </w:p>
           <w:p>
             <w:r>
-              <w:t xml:space="preserve">    </w:t>
-            </w:r>
-            <w:proofErr w:type="gramStart"/>
-            <w:r>
-              <w:t>Student(</w:t>
-            </w:r>
-            <w:proofErr w:type="gramEnd"/>
-            <w:r>
-              <w:t>const std::string&amp; aname, int asemester)</w:t>
-            </w:r>
-          </w:p>
-          <w:p>
-            <w:r>
-              <w:t xml:space="preserve">        : </w:t>
-            </w:r>
-            <w:proofErr w:type="gramStart"/>
-            <w:r>
-              <w:t>Person::</w:t>
-            </w:r>
-            <w:proofErr w:type="gramEnd"/>
-            <w:r>
-              <w:t>Person{ aname }, semester{ asemester }</w:t>
+              <w:t xml:space="preserve">    Student(const std::string&amp; aname, int asemester)</w:t>
+            </w:r>
+          </w:p>
+          <w:p>
+            <w:r>
+              <w:t xml:space="preserve">        : Person::Person{ aname }, semester{ asemester }</w:t>
             </w:r>
           </w:p>
           <w:p>
@@ -4334,15 +4072,7 @@
           </w:p>
           <w:p>
             <w:r>
-              <w:t xml:space="preserve">    int </w:t>
-            </w:r>
-            <w:proofErr w:type="gramStart"/>
-            <w:r>
-              <w:t>getsemester(</w:t>
-            </w:r>
-            <w:proofErr w:type="gramEnd"/>
-            <w:r>
-              <w:t>) const</w:t>
+              <w:t xml:space="preserve">    int getsemester() const</w:t>
             </w:r>
           </w:p>
           <w:p>
@@ -4367,15 +4097,7 @@
           </w:p>
           <w:p>
             <w:r>
-              <w:t xml:space="preserve">int </w:t>
-            </w:r>
-            <w:proofErr w:type="gramStart"/>
-            <w:r>
-              <w:t>main(</w:t>
-            </w:r>
-            <w:proofErr w:type="gramEnd"/>
-            <w:r>
-              <w:t>)</w:t>
+              <w:t>int main()</w:t>
             </w:r>
           </w:p>
           <w:p>
@@ -4385,67 +4107,27 @@
           </w:p>
           <w:p>
             <w:r>
-              <w:t xml:space="preserve">    Person </w:t>
-            </w:r>
-            <w:proofErr w:type="gramStart"/>
-            <w:r>
-              <w:t>person{ "</w:t>
-            </w:r>
-            <w:proofErr w:type="gramEnd"/>
-            <w:r>
-              <w:t>John Doe." };</w:t>
-            </w:r>
-          </w:p>
-          <w:p>
-            <w:r>
-              <w:t xml:space="preserve">    </w:t>
-            </w:r>
-            <w:proofErr w:type="gramStart"/>
-            <w:r>
-              <w:t>std::</w:t>
-            </w:r>
-            <w:proofErr w:type="gramEnd"/>
-            <w:r>
-              <w:t>cout &lt;&lt; person.getname() &lt;&lt; '\n';</w:t>
-            </w:r>
-          </w:p>
-          <w:p>
-            <w:r>
-              <w:t xml:space="preserve">    Student </w:t>
-            </w:r>
-            <w:proofErr w:type="gramStart"/>
-            <w:r>
-              <w:t>student{ "</w:t>
-            </w:r>
-            <w:proofErr w:type="gramEnd"/>
-            <w:r>
-              <w:t>Jane Doe", 2 };</w:t>
-            </w:r>
-          </w:p>
-          <w:p>
-            <w:r>
-              <w:t xml:space="preserve">    </w:t>
-            </w:r>
-            <w:proofErr w:type="gramStart"/>
-            <w:r>
-              <w:t>std::</w:t>
-            </w:r>
-            <w:proofErr w:type="gramEnd"/>
-            <w:r>
-              <w:t>cout &lt;&lt; student.getname() &lt;&lt; '\n';</w:t>
-            </w:r>
-          </w:p>
-          <w:p>
-            <w:r>
-              <w:t xml:space="preserve">    </w:t>
-            </w:r>
-            <w:proofErr w:type="gramStart"/>
-            <w:r>
-              <w:t>std::</w:t>
-            </w:r>
-            <w:proofErr w:type="gramEnd"/>
-            <w:r>
-              <w:t>cout &lt;&lt; "Semester is: " &lt;&lt; student.getsemester() &lt;&lt; '\n';</w:t>
+              <w:t xml:space="preserve">    Person person{ "John Doe." };</w:t>
+            </w:r>
+          </w:p>
+          <w:p>
+            <w:r>
+              <w:t xml:space="preserve">    std::cout &lt;&lt; person.getname() &lt;&lt; '\n';</w:t>
+            </w:r>
+          </w:p>
+          <w:p>
+            <w:r>
+              <w:t xml:space="preserve">    Student student{ "Jane Doe", 2 };</w:t>
+            </w:r>
+          </w:p>
+          <w:p>
+            <w:r>
+              <w:t xml:space="preserve">    std::cout &lt;&lt; student.getname() &lt;&lt; '\n';</w:t>
+            </w:r>
+          </w:p>
+          <w:p>
+            <w:r>
+              <w:t xml:space="preserve">    std::cout &lt;&lt; "Semester is: " &lt;&lt; student.getsemester() &lt;&lt; '\n';</w:t>
             </w:r>
           </w:p>
           <w:p>
@@ -4460,6 +4142,9 @@
           </w:tcPr>
           <w:p>
             <w:r>
+              <w:rPr>
+                <w:noProof/>
+              </w:rPr>
               <w:drawing>
                 <wp:inline distT="0" distB="0" distL="0" distR="0" wp14:anchorId="5CFDFAC1" wp14:editId="1689B3AE">
                   <wp:extent cx="1419423" cy="666843"/>
@@ -4521,15 +4206,7 @@
         <w:ind w:left="720"/>
       </w:pPr>
       <w:r>
-        <w:t xml:space="preserve">CHAPTER 38.1.1: </w:t>
-      </w:r>
-      <w:proofErr w:type="gramStart"/>
-      <w:r>
-        <w:t>STD::</w:t>
-      </w:r>
-      <w:proofErr w:type="gramEnd"/>
-      <w:r>
-        <w:t>VECTOR</w:t>
+        <w:t>CHAPTER 38.1.1: STD::VECTOR</w:t>
       </w:r>
     </w:p>
     <w:p>
@@ -4577,21 +4254,12 @@
       <w:r>
         <w:t xml:space="preserve">Syntax: </w:t>
       </w:r>
-      <w:proofErr w:type="gramStart"/>
       <w:r>
         <w:rPr>
           <w:b/>
           <w:bCs/>
         </w:rPr>
-        <w:t>std::</w:t>
-      </w:r>
-      <w:proofErr w:type="gramEnd"/>
-      <w:r>
-        <w:rPr>
-          <w:b/>
-          <w:bCs/>
-        </w:rPr>
-        <w:t>vector&lt;int&gt; v = { 1, 2, 3, 4, 5 }</w:t>
+        <w:t>std::vector&lt;int&gt; v = { 1, 2, 3, 4, 5 }</w:t>
       </w:r>
       <w:r>
         <w:rPr>
@@ -4616,60 +4284,35 @@
       <w:r>
         <w:t xml:space="preserve">Insert element ad the end: </w:t>
       </w:r>
-      <w:proofErr w:type="gramStart"/>
       <w:r>
         <w:rPr>
           <w:b/>
           <w:bCs/>
         </w:rPr>
-        <w:t>vector.push</w:t>
-      </w:r>
-      <w:proofErr w:type="gramEnd"/>
-      <w:r>
+        <w:t>vector.push_back(element)</w:t>
+      </w:r>
+    </w:p>
+    <w:p>
+      <w:pPr>
+        <w:pStyle w:val="ListParagraph"/>
+        <w:numPr>
+          <w:ilvl w:val="0"/>
+          <w:numId w:val="2"/>
+        </w:numPr>
         <w:rPr>
           <w:b/>
           <w:bCs/>
         </w:rPr>
-        <w:t>_back(element)</w:t>
-      </w:r>
-    </w:p>
-    <w:p>
-      <w:pPr>
-        <w:pStyle w:val="ListParagraph"/>
-        <w:numPr>
-          <w:ilvl w:val="0"/>
-          <w:numId w:val="2"/>
-        </w:numPr>
+      </w:pPr>
+      <w:r>
+        <w:t>Get vector size</w:t>
+      </w:r>
+      <w:r>
         <w:rPr>
           <w:b/>
           <w:bCs/>
         </w:rPr>
-      </w:pPr>
-      <w:r>
-        <w:t>Get vector size</w:t>
-      </w:r>
-      <w:r>
-        <w:rPr>
-          <w:b/>
-          <w:bCs/>
-        </w:rPr>
-        <w:t xml:space="preserve">: </w:t>
-      </w:r>
-      <w:proofErr w:type="gramStart"/>
-      <w:r>
-        <w:rPr>
-          <w:b/>
-          <w:bCs/>
-        </w:rPr>
-        <w:t>vector.size</w:t>
-      </w:r>
-      <w:proofErr w:type="gramEnd"/>
-      <w:r>
-        <w:rPr>
-          <w:b/>
-          <w:bCs/>
-        </w:rPr>
-        <w:t>()</w:t>
+        <w:t>: vector.size()</w:t>
       </w:r>
     </w:p>
     <w:p>
@@ -4714,15 +4357,7 @@
         </w:numPr>
       </w:pPr>
       <w:r>
-        <w:t xml:space="preserve">Other sequential containers: </w:t>
-      </w:r>
-      <w:proofErr w:type="gramStart"/>
-      <w:r>
-        <w:t>std::</w:t>
-      </w:r>
-      <w:proofErr w:type="gramEnd"/>
-      <w:r>
-        <w:t>list (double linked list), std::forward_list (singly linked list), std::deque (double-ended queue)</w:t>
+        <w:t>Other sequential containers: std::list (double linked list), std::forward_list (singly linked list), std::deque (double-ended queue)</w:t>
       </w:r>
     </w:p>
     <w:tbl>
@@ -4774,15 +4409,7 @@
           </w:p>
           <w:p>
             <w:r>
-              <w:t xml:space="preserve">int </w:t>
-            </w:r>
-            <w:proofErr w:type="gramStart"/>
-            <w:r>
-              <w:t>main(</w:t>
-            </w:r>
-            <w:proofErr w:type="gramEnd"/>
-            <w:r>
-              <w:t>)</w:t>
+              <w:t>int main()</w:t>
             </w:r>
           </w:p>
           <w:p>
@@ -4792,41 +4419,17 @@
           </w:p>
           <w:p>
             <w:r>
-              <w:t xml:space="preserve">    </w:t>
-            </w:r>
-            <w:proofErr w:type="gramStart"/>
-            <w:r>
-              <w:t>std::</w:t>
-            </w:r>
-            <w:proofErr w:type="gramEnd"/>
-            <w:r>
-              <w:t>vector&lt;int&gt; v = { 1, 2, 3, 4, 5 };</w:t>
-            </w:r>
-          </w:p>
-          <w:p>
-            <w:r>
-              <w:t xml:space="preserve">    </w:t>
-            </w:r>
-            <w:proofErr w:type="gramStart"/>
-            <w:r>
-              <w:t>std::</w:t>
-            </w:r>
-            <w:proofErr w:type="gramEnd"/>
-            <w:r>
-              <w:t>cout &lt;&lt; "The third element is:" &lt;&lt; v[2] &lt;&lt; '\n';</w:t>
-            </w:r>
-          </w:p>
-          <w:p>
-            <w:r>
-              <w:t xml:space="preserve">    </w:t>
-            </w:r>
-            <w:proofErr w:type="gramStart"/>
-            <w:r>
-              <w:t>std::</w:t>
-            </w:r>
-            <w:proofErr w:type="gramEnd"/>
-            <w:r>
-              <w:t>cout &lt;&lt; "The fourth element is:" &lt;&lt; v.at(3) &lt;&lt; '\n';</w:t>
+              <w:t xml:space="preserve">    std::vector&lt;int&gt; v = { 1, 2, 3, 4, 5 };</w:t>
+            </w:r>
+          </w:p>
+          <w:p>
+            <w:r>
+              <w:t xml:space="preserve">    std::cout &lt;&lt; "The third element is:" &lt;&lt; v[2] &lt;&lt; '\n';</w:t>
+            </w:r>
+          </w:p>
+          <w:p>
+            <w:r>
+              <w:t xml:space="preserve">    std::cout &lt;&lt; "The fourth element is:" &lt;&lt; v.at(3) &lt;&lt; '\n';</w:t>
             </w:r>
           </w:p>
           <w:p>
@@ -4841,6 +4444,9 @@
           </w:tcPr>
           <w:p>
             <w:r>
+              <w:rPr>
+                <w:noProof/>
+              </w:rPr>
               <w:drawing>
                 <wp:inline distT="0" distB="0" distL="0" distR="0" wp14:anchorId="087C1E60" wp14:editId="1CA604E5">
                   <wp:extent cx="2114845" cy="447737"/>
@@ -4897,15 +4503,7 @@
           </w:p>
           <w:p>
             <w:r>
-              <w:t xml:space="preserve">int </w:t>
-            </w:r>
-            <w:proofErr w:type="gramStart"/>
-            <w:r>
-              <w:t>main(</w:t>
-            </w:r>
-            <w:proofErr w:type="gramEnd"/>
-            <w:r>
-              <w:t>)</w:t>
+              <w:t>int main()</w:t>
             </w:r>
           </w:p>
           <w:p>
@@ -4915,28 +4513,12 @@
           </w:p>
           <w:p>
             <w:r>
-              <w:t xml:space="preserve">    </w:t>
-            </w:r>
-            <w:proofErr w:type="gramStart"/>
-            <w:r>
-              <w:t>std::</w:t>
-            </w:r>
-            <w:proofErr w:type="gramEnd"/>
-            <w:r>
-              <w:t>vector&lt;int&gt; v = { 1, 2, 3, 4, 5 };</w:t>
-            </w:r>
-          </w:p>
-          <w:p>
-            <w:r>
-              <w:t xml:space="preserve">    </w:t>
-            </w:r>
-            <w:proofErr w:type="gramStart"/>
-            <w:r>
-              <w:t>std::</w:t>
-            </w:r>
-            <w:proofErr w:type="gramEnd"/>
-            <w:r>
-              <w:t>cout &lt;&lt; "The vector's size is: " &lt;&lt; v.size();</w:t>
+              <w:t xml:space="preserve">    std::vector&lt;int&gt; v = { 1, 2, 3, 4, 5 };</w:t>
+            </w:r>
+          </w:p>
+          <w:p>
+            <w:r>
+              <w:t xml:space="preserve">    std::cout &lt;&lt; "The vector's size is: " &lt;&lt; v.size();</w:t>
             </w:r>
           </w:p>
           <w:p/>
@@ -4952,6 +4534,9 @@
           </w:tcPr>
           <w:p>
             <w:r>
+              <w:rPr>
+                <w:noProof/>
+              </w:rPr>
               <w:drawing>
                 <wp:inline distT="0" distB="0" distL="0" distR="0" wp14:anchorId="7872AEB5" wp14:editId="62A54698">
                   <wp:extent cx="2172003" cy="209579"/>
@@ -4977,6 +4562,2937 @@
                           <a:xfrm>
                             <a:off x="0" y="0"/>
                             <a:ext cx="2172003" cy="209579"/>
+                          </a:xfrm>
+                          <a:prstGeom prst="rect">
+                            <a:avLst/>
+                          </a:prstGeom>
+                        </pic:spPr>
+                      </pic:pic>
+                    </a:graphicData>
+                  </a:graphic>
+                </wp:inline>
+              </w:drawing>
+            </w:r>
+          </w:p>
+        </w:tc>
+      </w:tr>
+    </w:tbl>
+    <w:p/>
+    <w:p/>
+    <w:p>
+      <w:r>
+        <w:tab/>
+        <w:t>CHAPTER 27: STATIC</w:t>
+      </w:r>
+    </w:p>
+    <w:p>
+      <w:pPr>
+        <w:pStyle w:val="ListParagraph"/>
+        <w:numPr>
+          <w:ilvl w:val="0"/>
+          <w:numId w:val="2"/>
+        </w:numPr>
+      </w:pPr>
+      <w:r>
+        <w:t>Static storage duration: The memory space for static objects is allocated when the program starts and deallocated when the program ends</w:t>
+      </w:r>
+    </w:p>
+    <w:p>
+      <w:pPr>
+        <w:pStyle w:val="ListParagraph"/>
+        <w:numPr>
+          <w:ilvl w:val="0"/>
+          <w:numId w:val="2"/>
+        </w:numPr>
+      </w:pPr>
+      <w:r>
+        <w:t xml:space="preserve">Syntax: </w:t>
+      </w:r>
+      <w:r>
+        <w:rPr>
+          <w:b/>
+          <w:bCs/>
+        </w:rPr>
+        <w:t>static type var;</w:t>
+      </w:r>
+    </w:p>
+    <w:p>
+      <w:pPr>
+        <w:pStyle w:val="ListParagraph"/>
+        <w:numPr>
+          <w:ilvl w:val="0"/>
+          <w:numId w:val="2"/>
+        </w:numPr>
+      </w:pPr>
+      <w:r>
+        <w:t>Static in class: variable not part of the object.</w:t>
+      </w:r>
+    </w:p>
+    <w:p>
+      <w:pPr>
+        <w:pStyle w:val="ListParagraph"/>
+        <w:numPr>
+          <w:ilvl w:val="0"/>
+          <w:numId w:val="2"/>
+        </w:numPr>
+      </w:pPr>
+      <w:r>
+        <w:t xml:space="preserve">Declare static function inside a class: </w:t>
+      </w:r>
+    </w:p>
+    <w:p>
+      <w:pPr>
+        <w:pStyle w:val="ListParagraph"/>
+        <w:autoSpaceDE w:val="0"/>
+        <w:autoSpaceDN w:val="0"/>
+        <w:adjustRightInd w:val="0"/>
+        <w:spacing w:after="0" w:line="240" w:lineRule="auto"/>
+        <w:ind w:left="1440"/>
+        <w:rPr>
+          <w:rFonts w:ascii="FtnwdsMdsxrnHxqbshTheSansMonoCo" w:hAnsi="FtnwdsMdsxrnHxqbshTheSansMonoCo" w:cs="FtnwdsMdsxrnHxqbshTheSansMonoCo"/>
+          <w:b/>
+          <w:bCs/>
+        </w:rPr>
+      </w:pPr>
+      <w:r>
+        <w:rPr>
+          <w:rFonts w:ascii="FtnwdsMdsxrnHxqbshTheSansMonoCo" w:hAnsi="FtnwdsMdsxrnHxqbshTheSansMonoCo" w:cs="FtnwdsMdsxrnHxqbshTheSansMonoCo"/>
+          <w:b/>
+          <w:bCs/>
+        </w:rPr>
+        <w:t>public:</w:t>
+      </w:r>
+    </w:p>
+    <w:p>
+      <w:pPr>
+        <w:pStyle w:val="ListParagraph"/>
+        <w:ind w:left="1440"/>
+        <w:rPr>
+          <w:rFonts w:ascii="FtnwdsMdsxrnHxqbshTheSansMonoCo" w:hAnsi="FtnwdsMdsxrnHxqbshTheSansMonoCo" w:cs="FtnwdsMdsxrnHxqbshTheSansMonoCo"/>
+          <w:b/>
+          <w:bCs/>
+        </w:rPr>
+      </w:pPr>
+      <w:r>
+        <w:rPr>
+          <w:rFonts w:ascii="FtnwdsMdsxrnHxqbshTheSansMonoCo" w:hAnsi="FtnwdsMdsxrnHxqbshTheSansMonoCo" w:cs="FtnwdsMdsxrnHxqbshTheSansMonoCo"/>
+          <w:b/>
+          <w:bCs/>
+        </w:rPr>
+        <w:t>static void myfunction();</w:t>
+      </w:r>
+    </w:p>
+    <w:p>
+      <w:pPr>
+        <w:pStyle w:val="ListParagraph"/>
+        <w:ind w:left="1440"/>
+        <w:rPr>
+          <w:rFonts w:ascii="FtnwdsMdsxrnHxqbshTheSansMonoCo" w:hAnsi="FtnwdsMdsxrnHxqbshTheSansMonoCo" w:cs="FtnwdsMdsxrnHxqbshTheSansMonoCo"/>
+          <w:b/>
+          <w:bCs/>
+        </w:rPr>
+      </w:pPr>
+    </w:p>
+    <w:p>
+      <w:pPr>
+        <w:pStyle w:val="ListParagraph"/>
+        <w:ind w:left="1440"/>
+        <w:rPr>
+          <w:rFonts w:ascii="FtnwdsMdsxrnHxqbshTheSansMonoCo" w:hAnsi="FtnwdsMdsxrnHxqbshTheSansMonoCo" w:cs="FtnwdsMdsxrnHxqbshTheSansMonoCo"/>
+          <w:b/>
+          <w:bCs/>
+        </w:rPr>
+      </w:pPr>
+    </w:p>
+    <w:p>
+      <w:pPr>
+        <w:pStyle w:val="ListParagraph"/>
+        <w:ind w:left="1440"/>
+        <w:rPr>
+          <w:rFonts w:ascii="FtnwdsMdsxrnHxqbshTheSansMonoCo" w:hAnsi="FtnwdsMdsxrnHxqbshTheSansMonoCo" w:cs="FtnwdsMdsxrnHxqbshTheSansMonoCo"/>
+          <w:b/>
+          <w:bCs/>
+        </w:rPr>
+      </w:pPr>
+      <w:r>
+        <w:rPr>
+          <w:rFonts w:ascii="FtnwdsMdsxrnHxqbshTheSansMonoCo" w:hAnsi="FtnwdsMdsxrnHxqbshTheSansMonoCo" w:cs="FtnwdsMdsxrnHxqbshTheSansMonoCo"/>
+          <w:b/>
+          <w:bCs/>
+        </w:rPr>
+        <w:tab/>
+      </w:r>
+    </w:p>
+    <w:tbl>
+      <w:tblPr>
+        <w:tblStyle w:val="TableGrid"/>
+        <w:tblW w:w="9781" w:type="dxa"/>
+        <w:tblInd w:w="720" w:type="dxa"/>
+        <w:tblLook w:val="04A0" w:firstRow="1" w:lastRow="0" w:firstColumn="1" w:lastColumn="0" w:noHBand="0" w:noVBand="1"/>
+      </w:tblPr>
+      <w:tblGrid>
+        <w:gridCol w:w="3775"/>
+        <w:gridCol w:w="6006"/>
+      </w:tblGrid>
+      <w:tr>
+        <w:tc>
+          <w:tcPr>
+            <w:tcW w:w="3775" w:type="dxa"/>
+          </w:tcPr>
+          <w:p>
+            <w:pPr>
+              <w:pStyle w:val="ListParagraph"/>
+              <w:ind w:left="0"/>
+            </w:pPr>
+            <w:r>
+              <w:lastRenderedPageBreak/>
+              <w:t>Command</w:t>
+            </w:r>
+          </w:p>
+        </w:tc>
+        <w:tc>
+          <w:tcPr>
+            <w:tcW w:w="6006" w:type="dxa"/>
+          </w:tcPr>
+          <w:p>
+            <w:pPr>
+              <w:pStyle w:val="ListParagraph"/>
+              <w:ind w:left="0"/>
+            </w:pPr>
+            <w:r>
+              <w:t>Output</w:t>
+            </w:r>
+          </w:p>
+        </w:tc>
+      </w:tr>
+      <w:tr>
+        <w:tc>
+          <w:tcPr>
+            <w:tcW w:w="3775" w:type="dxa"/>
+          </w:tcPr>
+          <w:p>
+            <w:pPr>
+              <w:pStyle w:val="ListParagraph"/>
+            </w:pPr>
+            <w:r>
+              <w:t>#include &lt;iostream&gt;</w:t>
+            </w:r>
+          </w:p>
+          <w:p>
+            <w:pPr>
+              <w:pStyle w:val="ListParagraph"/>
+            </w:pPr>
+            <w:r>
+              <w:t>void myfunction()</w:t>
+            </w:r>
+          </w:p>
+          <w:p>
+            <w:pPr>
+              <w:pStyle w:val="ListParagraph"/>
+            </w:pPr>
+            <w:r>
+              <w:t>{</w:t>
+            </w:r>
+          </w:p>
+          <w:p>
+            <w:pPr>
+              <w:pStyle w:val="ListParagraph"/>
+            </w:pPr>
+            <w:r>
+              <w:t xml:space="preserve">    static int x = 0; // defined only the first time, skipped every other</w:t>
+            </w:r>
+          </w:p>
+          <w:p>
+            <w:pPr>
+              <w:pStyle w:val="ListParagraph"/>
+            </w:pPr>
+            <w:r>
+              <w:t>// time</w:t>
+            </w:r>
+          </w:p>
+          <w:p>
+            <w:pPr>
+              <w:pStyle w:val="ListParagraph"/>
+            </w:pPr>
+            <w:r>
+              <w:t xml:space="preserve">    x++;</w:t>
+            </w:r>
+          </w:p>
+          <w:p>
+            <w:pPr>
+              <w:pStyle w:val="ListParagraph"/>
+            </w:pPr>
+            <w:r>
+              <w:t xml:space="preserve">    std::cout &lt;&lt; x &lt;&lt; '\n';</w:t>
+            </w:r>
+          </w:p>
+          <w:p>
+            <w:pPr>
+              <w:pStyle w:val="ListParagraph"/>
+            </w:pPr>
+            <w:r>
+              <w:t>}</w:t>
+            </w:r>
+          </w:p>
+          <w:p>
+            <w:pPr>
+              <w:pStyle w:val="ListParagraph"/>
+            </w:pPr>
+            <w:r>
+              <w:t>int main()</w:t>
+            </w:r>
+          </w:p>
+          <w:p>
+            <w:pPr>
+              <w:pStyle w:val="ListParagraph"/>
+            </w:pPr>
+            <w:r>
+              <w:t>{</w:t>
+            </w:r>
+          </w:p>
+          <w:p>
+            <w:pPr>
+              <w:pStyle w:val="ListParagraph"/>
+            </w:pPr>
+            <w:r>
+              <w:t xml:space="preserve">    myfunction(); // x == 1</w:t>
+            </w:r>
+          </w:p>
+          <w:p>
+            <w:pPr>
+              <w:pStyle w:val="ListParagraph"/>
+            </w:pPr>
+            <w:r>
+              <w:t xml:space="preserve">    myfunction(); // x == 2</w:t>
+            </w:r>
+          </w:p>
+          <w:p>
+            <w:pPr>
+              <w:pStyle w:val="ListParagraph"/>
+            </w:pPr>
+            <w:r>
+              <w:t xml:space="preserve">    myfunction(); // x == 3</w:t>
+            </w:r>
+          </w:p>
+          <w:p>
+            <w:pPr>
+              <w:pStyle w:val="ListParagraph"/>
+              <w:ind w:left="0"/>
+            </w:pPr>
+            <w:r>
+              <w:t>}</w:t>
+            </w:r>
+          </w:p>
+        </w:tc>
+        <w:tc>
+          <w:tcPr>
+            <w:tcW w:w="6006" w:type="dxa"/>
+          </w:tcPr>
+          <w:p>
+            <w:pPr>
+              <w:pStyle w:val="ListParagraph"/>
+              <w:ind w:left="0"/>
+              <w:rPr>
+                <w:b/>
+                <w:bCs/>
+              </w:rPr>
+            </w:pPr>
+            <w:r>
+              <w:rPr>
+                <w:b/>
+                <w:bCs/>
+                <w:noProof/>
+              </w:rPr>
+              <w:drawing>
+                <wp:inline distT="0" distB="0" distL="0" distR="0" wp14:anchorId="407F963E" wp14:editId="79B3A548">
+                  <wp:extent cx="1095528" cy="676369"/>
+                  <wp:effectExtent l="0" t="0" r="9525" b="9525"/>
+                  <wp:docPr id="34" name="Picture 34"/>
+                  <wp:cNvGraphicFramePr>
+                    <a:graphicFrameLocks xmlns:a="http://schemas.openxmlformats.org/drawingml/2006/main" noChangeAspect="1"/>
+                  </wp:cNvGraphicFramePr>
+                  <a:graphic xmlns:a="http://schemas.openxmlformats.org/drawingml/2006/main">
+                    <a:graphicData uri="http://schemas.openxmlformats.org/drawingml/2006/picture">
+                      <pic:pic xmlns:pic="http://schemas.openxmlformats.org/drawingml/2006/picture">
+                        <pic:nvPicPr>
+                          <pic:cNvPr id="1" name=""/>
+                          <pic:cNvPicPr/>
+                        </pic:nvPicPr>
+                        <pic:blipFill>
+                          <a:blip r:embed="rId52"/>
+                          <a:stretch>
+                            <a:fillRect/>
+                          </a:stretch>
+                        </pic:blipFill>
+                        <pic:spPr>
+                          <a:xfrm>
+                            <a:off x="0" y="0"/>
+                            <a:ext cx="1095528" cy="676369"/>
+                          </a:xfrm>
+                          <a:prstGeom prst="rect">
+                            <a:avLst/>
+                          </a:prstGeom>
+                        </pic:spPr>
+                      </pic:pic>
+                    </a:graphicData>
+                  </a:graphic>
+                </wp:inline>
+              </w:drawing>
+            </w:r>
+          </w:p>
+        </w:tc>
+      </w:tr>
+      <w:tr>
+        <w:tc>
+          <w:tcPr>
+            <w:tcW w:w="3775" w:type="dxa"/>
+          </w:tcPr>
+          <w:p>
+            <w:pPr>
+              <w:pStyle w:val="ListParagraph"/>
+            </w:pPr>
+            <w:r>
+              <w:t>#include &lt;iostream&gt;</w:t>
+            </w:r>
+          </w:p>
+          <w:p>
+            <w:pPr>
+              <w:pStyle w:val="ListParagraph"/>
+            </w:pPr>
+            <w:r>
+              <w:t>class MyClass</w:t>
+            </w:r>
+          </w:p>
+          <w:p>
+            <w:pPr>
+              <w:pStyle w:val="ListParagraph"/>
+            </w:pPr>
+            <w:r>
+              <w:t>{</w:t>
+            </w:r>
+          </w:p>
+          <w:p>
+            <w:pPr>
+              <w:pStyle w:val="ListParagraph"/>
+            </w:pPr>
+            <w:r>
+              <w:t>public:</w:t>
+            </w:r>
+          </w:p>
+          <w:p>
+            <w:pPr>
+              <w:pStyle w:val="ListParagraph"/>
+            </w:pPr>
+            <w:r>
+              <w:t xml:space="preserve">    static int x; // declare a static data member</w:t>
+            </w:r>
+          </w:p>
+          <w:p>
+            <w:pPr>
+              <w:pStyle w:val="ListParagraph"/>
+            </w:pPr>
+            <w:r>
+              <w:t>};</w:t>
+            </w:r>
+          </w:p>
+          <w:p>
+            <w:pPr>
+              <w:pStyle w:val="ListParagraph"/>
+            </w:pPr>
+            <w:r>
+              <w:t>int MyClass::x = 123; // define a static data member</w:t>
+            </w:r>
+          </w:p>
+          <w:p>
+            <w:pPr>
+              <w:pStyle w:val="ListParagraph"/>
+            </w:pPr>
+            <w:r>
+              <w:t>int main()</w:t>
+            </w:r>
+          </w:p>
+          <w:p>
+            <w:pPr>
+              <w:pStyle w:val="ListParagraph"/>
+            </w:pPr>
+            <w:r>
+              <w:t>{</w:t>
+            </w:r>
+          </w:p>
+          <w:p>
+            <w:pPr>
+              <w:pStyle w:val="ListParagraph"/>
+            </w:pPr>
+            <w:r>
+              <w:t xml:space="preserve">    MyClass::x = 456; // access a static data member</w:t>
+            </w:r>
+          </w:p>
+          <w:p>
+            <w:pPr>
+              <w:pStyle w:val="ListParagraph"/>
+            </w:pPr>
+            <w:r>
+              <w:t xml:space="preserve">    std::cout &lt;&lt; "Static data member value is: " &lt;&lt; MyClass::x;</w:t>
+            </w:r>
+          </w:p>
+          <w:p>
+            <w:pPr>
+              <w:pStyle w:val="ListParagraph"/>
+              <w:ind w:left="0"/>
+            </w:pPr>
+            <w:r>
+              <w:t>}</w:t>
+            </w:r>
+          </w:p>
+        </w:tc>
+        <w:tc>
+          <w:tcPr>
+            <w:tcW w:w="6006" w:type="dxa"/>
+          </w:tcPr>
+          <w:p>
+            <w:pPr>
+              <w:pStyle w:val="ListParagraph"/>
+              <w:ind w:left="0"/>
+            </w:pPr>
+            <w:r>
+              <w:rPr>
+                <w:noProof/>
+              </w:rPr>
+              <w:drawing>
+                <wp:inline distT="0" distB="0" distL="0" distR="0" wp14:anchorId="4476D7DF" wp14:editId="1E4460C1">
+                  <wp:extent cx="2896004" cy="257211"/>
+                  <wp:effectExtent l="0" t="0" r="0" b="9525"/>
+                  <wp:docPr id="47" name="Picture 47"/>
+                  <wp:cNvGraphicFramePr>
+                    <a:graphicFrameLocks xmlns:a="http://schemas.openxmlformats.org/drawingml/2006/main" noChangeAspect="1"/>
+                  </wp:cNvGraphicFramePr>
+                  <a:graphic xmlns:a="http://schemas.openxmlformats.org/drawingml/2006/main">
+                    <a:graphicData uri="http://schemas.openxmlformats.org/drawingml/2006/picture">
+                      <pic:pic xmlns:pic="http://schemas.openxmlformats.org/drawingml/2006/picture">
+                        <pic:nvPicPr>
+                          <pic:cNvPr id="1" name=""/>
+                          <pic:cNvPicPr/>
+                        </pic:nvPicPr>
+                        <pic:blipFill>
+                          <a:blip r:embed="rId53"/>
+                          <a:stretch>
+                            <a:fillRect/>
+                          </a:stretch>
+                        </pic:blipFill>
+                        <pic:spPr>
+                          <a:xfrm>
+                            <a:off x="0" y="0"/>
+                            <a:ext cx="2896004" cy="257211"/>
+                          </a:xfrm>
+                          <a:prstGeom prst="rect">
+                            <a:avLst/>
+                          </a:prstGeom>
+                        </pic:spPr>
+                      </pic:pic>
+                    </a:graphicData>
+                  </a:graphic>
+                </wp:inline>
+              </w:drawing>
+            </w:r>
+          </w:p>
+        </w:tc>
+      </w:tr>
+      <w:tr>
+        <w:tc>
+          <w:tcPr>
+            <w:tcW w:w="3775" w:type="dxa"/>
+          </w:tcPr>
+          <w:p>
+            <w:pPr>
+              <w:pStyle w:val="ListParagraph"/>
+            </w:pPr>
+            <w:r>
+              <w:t>#include &lt;iostream&gt;</w:t>
+            </w:r>
+          </w:p>
+          <w:p>
+            <w:pPr>
+              <w:pStyle w:val="ListParagraph"/>
+            </w:pPr>
+            <w:r>
+              <w:t>class MyClass</w:t>
+            </w:r>
+          </w:p>
+          <w:p>
+            <w:pPr>
+              <w:pStyle w:val="ListParagraph"/>
+            </w:pPr>
+            <w:r>
+              <w:t>{</w:t>
+            </w:r>
+          </w:p>
+          <w:p>
+            <w:pPr>
+              <w:pStyle w:val="ListParagraph"/>
+            </w:pPr>
+            <w:r>
+              <w:t>public:</w:t>
+            </w:r>
+          </w:p>
+          <w:p>
+            <w:pPr>
+              <w:pStyle w:val="ListParagraph"/>
+            </w:pPr>
+            <w:r>
+              <w:t xml:space="preserve">    static void myfunction(); // declare a static member function</w:t>
+            </w:r>
+          </w:p>
+          <w:p>
+            <w:pPr>
+              <w:pStyle w:val="ListParagraph"/>
+            </w:pPr>
+            <w:r>
+              <w:t>};</w:t>
+            </w:r>
+          </w:p>
+          <w:p>
+            <w:pPr>
+              <w:pStyle w:val="ListParagraph"/>
+            </w:pPr>
+            <w:r>
+              <w:t>void MyClass::myfunction()</w:t>
+            </w:r>
+          </w:p>
+          <w:p>
+            <w:pPr>
+              <w:pStyle w:val="ListParagraph"/>
+            </w:pPr>
+            <w:r>
+              <w:t>{</w:t>
+            </w:r>
+          </w:p>
+          <w:p>
+            <w:pPr>
+              <w:pStyle w:val="ListParagraph"/>
+            </w:pPr>
+            <w:r>
+              <w:t xml:space="preserve">    std::cout &lt;&lt; "Hello World from a static member function.";</w:t>
+            </w:r>
+          </w:p>
+          <w:p>
+            <w:pPr>
+              <w:pStyle w:val="ListParagraph"/>
+            </w:pPr>
+            <w:r>
+              <w:t>}</w:t>
+            </w:r>
+          </w:p>
+          <w:p>
+            <w:pPr>
+              <w:pStyle w:val="ListParagraph"/>
+            </w:pPr>
+            <w:r>
+              <w:lastRenderedPageBreak/>
+              <w:t>int main()</w:t>
+            </w:r>
+          </w:p>
+          <w:p>
+            <w:pPr>
+              <w:pStyle w:val="ListParagraph"/>
+            </w:pPr>
+            <w:r>
+              <w:t>{</w:t>
+            </w:r>
+          </w:p>
+          <w:p>
+            <w:pPr>
+              <w:pStyle w:val="ListParagraph"/>
+            </w:pPr>
+            <w:r>
+              <w:t xml:space="preserve">    MyClass::myfunction(); // call a static member function</w:t>
+            </w:r>
+          </w:p>
+          <w:p>
+            <w:pPr>
+              <w:pStyle w:val="ListParagraph"/>
+            </w:pPr>
+            <w:r>
+              <w:t>}</w:t>
+            </w:r>
+          </w:p>
+        </w:tc>
+        <w:tc>
+          <w:tcPr>
+            <w:tcW w:w="6006" w:type="dxa"/>
+          </w:tcPr>
+          <w:p>
+            <w:pPr>
+              <w:pStyle w:val="ListParagraph"/>
+              <w:ind w:left="0"/>
+            </w:pPr>
+            <w:r>
+              <w:rPr>
+                <w:noProof/>
+              </w:rPr>
+              <w:lastRenderedPageBreak/>
+              <w:drawing>
+                <wp:inline distT="0" distB="0" distL="0" distR="0" wp14:anchorId="5BE3B715" wp14:editId="49F39298">
+                  <wp:extent cx="3667637" cy="238158"/>
+                  <wp:effectExtent l="0" t="0" r="9525" b="9525"/>
+                  <wp:docPr id="50" name="Picture 50"/>
+                  <wp:cNvGraphicFramePr>
+                    <a:graphicFrameLocks xmlns:a="http://schemas.openxmlformats.org/drawingml/2006/main" noChangeAspect="1"/>
+                  </wp:cNvGraphicFramePr>
+                  <a:graphic xmlns:a="http://schemas.openxmlformats.org/drawingml/2006/main">
+                    <a:graphicData uri="http://schemas.openxmlformats.org/drawingml/2006/picture">
+                      <pic:pic xmlns:pic="http://schemas.openxmlformats.org/drawingml/2006/picture">
+                        <pic:nvPicPr>
+                          <pic:cNvPr id="1" name=""/>
+                          <pic:cNvPicPr/>
+                        </pic:nvPicPr>
+                        <pic:blipFill>
+                          <a:blip r:embed="rId54"/>
+                          <a:stretch>
+                            <a:fillRect/>
+                          </a:stretch>
+                        </pic:blipFill>
+                        <pic:spPr>
+                          <a:xfrm>
+                            <a:off x="0" y="0"/>
+                            <a:ext cx="3667637" cy="238158"/>
+                          </a:xfrm>
+                          <a:prstGeom prst="rect">
+                            <a:avLst/>
+                          </a:prstGeom>
+                        </pic:spPr>
+                      </pic:pic>
+                    </a:graphicData>
+                  </a:graphic>
+                </wp:inline>
+              </w:drawing>
+            </w:r>
+          </w:p>
+        </w:tc>
+      </w:tr>
+    </w:tbl>
+    <w:p>
+      <w:pPr>
+        <w:pStyle w:val="ListParagraph"/>
+      </w:pPr>
+    </w:p>
+    <w:p/>
+    <w:p>
+      <w:pPr>
+        <w:ind w:firstLine="720"/>
+      </w:pPr>
+      <w:r>
+        <w:t>CHAPTER 28: TEMPLATES</w:t>
+      </w:r>
+    </w:p>
+    <w:p>
+      <w:pPr>
+        <w:pStyle w:val="ListParagraph"/>
+        <w:numPr>
+          <w:ilvl w:val="0"/>
+          <w:numId w:val="2"/>
+        </w:numPr>
+      </w:pPr>
+      <w:r>
+        <w:t>Templates: support generic programming (means we can define a function or a class without worrying about what types it accepts)</w:t>
+      </w:r>
+    </w:p>
+    <w:p>
+      <w:pPr>
+        <w:pStyle w:val="ListParagraph"/>
+        <w:numPr>
+          <w:ilvl w:val="0"/>
+          <w:numId w:val="2"/>
+        </w:numPr>
+      </w:pPr>
+      <w:r>
+        <w:t xml:space="preserve">Define a template: </w:t>
+      </w:r>
+      <w:r>
+        <w:rPr>
+          <w:b/>
+          <w:bCs/>
+        </w:rPr>
+        <w:t>template &lt;typename T&gt;</w:t>
+      </w:r>
+    </w:p>
+    <w:p>
+      <w:pPr>
+        <w:pStyle w:val="ListParagraph"/>
+        <w:numPr>
+          <w:ilvl w:val="0"/>
+          <w:numId w:val="2"/>
+        </w:numPr>
+      </w:pPr>
+      <w:r>
+        <w:t>Instantiate a function template: call a function by supplying a specific type name, surrounded by angle brackets</w:t>
+      </w:r>
+    </w:p>
+    <w:p>
+      <w:pPr>
+        <w:pStyle w:val="ListParagraph"/>
+        <w:numPr>
+          <w:ilvl w:val="0"/>
+          <w:numId w:val="2"/>
+        </w:numPr>
+      </w:pPr>
+      <w:r>
+        <w:t xml:space="preserve">Template can have more than one parameter: </w:t>
+      </w:r>
+      <w:r>
+        <w:rPr>
+          <w:b/>
+          <w:bCs/>
+        </w:rPr>
+        <w:t>template &lt;typename T, typename U&gt;</w:t>
+      </w:r>
+    </w:p>
+    <w:p>
+      <w:pPr>
+        <w:pStyle w:val="ListParagraph"/>
+        <w:numPr>
+          <w:ilvl w:val="0"/>
+          <w:numId w:val="2"/>
+        </w:numPr>
+      </w:pPr>
+      <w:r>
+        <w:t>Class can have template.</w:t>
+      </w:r>
+    </w:p>
+    <w:p>
+      <w:pPr>
+        <w:pStyle w:val="ListParagraph"/>
+        <w:numPr>
+          <w:ilvl w:val="0"/>
+          <w:numId w:val="2"/>
+        </w:numPr>
+      </w:pPr>
+      <w:r>
+        <w:t>Template specialization</w:t>
+      </w:r>
+      <w:r>
+        <w:t xml:space="preserve">: make template behave differently for a specific type. Syntax: prepend function/class with </w:t>
+      </w:r>
+      <w:r>
+        <w:rPr>
+          <w:b/>
+          <w:bCs/>
+        </w:rPr>
+        <w:t>template &lt;&gt;</w:t>
+      </w:r>
+    </w:p>
+    <w:tbl>
+      <w:tblPr>
+        <w:tblStyle w:val="TableGrid"/>
+        <w:tblW w:w="11361" w:type="dxa"/>
+        <w:tblInd w:w="-725" w:type="dxa"/>
+        <w:tblLook w:val="04A0" w:firstRow="1" w:lastRow="0" w:firstColumn="1" w:lastColumn="0" w:noHBand="0" w:noVBand="1"/>
+      </w:tblPr>
+      <w:tblGrid>
+        <w:gridCol w:w="4590"/>
+        <w:gridCol w:w="6771"/>
+      </w:tblGrid>
+      <w:tr>
+        <w:tc>
+          <w:tcPr>
+            <w:tcW w:w="4590" w:type="dxa"/>
+          </w:tcPr>
+          <w:p>
+            <w:r>
+              <w:t>Command</w:t>
+            </w:r>
+          </w:p>
+        </w:tc>
+        <w:tc>
+          <w:tcPr>
+            <w:tcW w:w="6771" w:type="dxa"/>
+          </w:tcPr>
+          <w:p>
+            <w:r>
+              <w:t>Output</w:t>
+            </w:r>
+          </w:p>
+        </w:tc>
+      </w:tr>
+      <w:tr>
+        <w:tc>
+          <w:tcPr>
+            <w:tcW w:w="4590" w:type="dxa"/>
+          </w:tcPr>
+          <w:p>
+            <w:r>
+              <w:t>#include &lt;iostream&gt;</w:t>
+            </w:r>
+          </w:p>
+          <w:p>
+            <w:r>
+              <w:t>template &lt;typename T&gt;</w:t>
+            </w:r>
+          </w:p>
+          <w:p>
+            <w:r>
+              <w:t>void myfunction(T param)</w:t>
+            </w:r>
+          </w:p>
+          <w:p>
+            <w:r>
+              <w:t>{</w:t>
+            </w:r>
+          </w:p>
+          <w:p>
+            <w:r>
+              <w:t xml:space="preserve">    std::cout &lt;&lt; "The value of a parameter is: " &lt;&lt; param&lt;&lt;std::endl;</w:t>
+            </w:r>
+          </w:p>
+          <w:p>
+            <w:r>
+              <w:t>}</w:t>
+            </w:r>
+          </w:p>
+          <w:p>
+            <w:r>
+              <w:t>int main()</w:t>
+            </w:r>
+          </w:p>
+          <w:p>
+            <w:r>
+              <w:t>{</w:t>
+            </w:r>
+          </w:p>
+          <w:p>
+            <w:r>
+              <w:t xml:space="preserve">    myfunction&lt;int&gt;(123);</w:t>
+            </w:r>
+          </w:p>
+          <w:p>
+            <w:r>
+              <w:t xml:space="preserve">    myfunction&lt;double&gt;(123.456);</w:t>
+            </w:r>
+          </w:p>
+          <w:p>
+            <w:r>
+              <w:t xml:space="preserve">    myfunction&lt;char&gt;('A');</w:t>
+            </w:r>
+          </w:p>
+          <w:p>
+            <w:r>
+              <w:t>}</w:t>
+            </w:r>
+          </w:p>
+        </w:tc>
+        <w:tc>
+          <w:tcPr>
+            <w:tcW w:w="6771" w:type="dxa"/>
+          </w:tcPr>
+          <w:p>
+            <w:r>
+              <w:rPr>
+                <w:noProof/>
+              </w:rPr>
+              <w:drawing>
+                <wp:inline distT="0" distB="0" distL="0" distR="0" wp14:anchorId="5856F357" wp14:editId="1AC23FE0">
+                  <wp:extent cx="3153215" cy="657317"/>
+                  <wp:effectExtent l="0" t="0" r="0" b="9525"/>
+                  <wp:docPr id="52" name="Picture 52"/>
+                  <wp:cNvGraphicFramePr>
+                    <a:graphicFrameLocks xmlns:a="http://schemas.openxmlformats.org/drawingml/2006/main" noChangeAspect="1"/>
+                  </wp:cNvGraphicFramePr>
+                  <a:graphic xmlns:a="http://schemas.openxmlformats.org/drawingml/2006/main">
+                    <a:graphicData uri="http://schemas.openxmlformats.org/drawingml/2006/picture">
+                      <pic:pic xmlns:pic="http://schemas.openxmlformats.org/drawingml/2006/picture">
+                        <pic:nvPicPr>
+                          <pic:cNvPr id="1" name=""/>
+                          <pic:cNvPicPr/>
+                        </pic:nvPicPr>
+                        <pic:blipFill>
+                          <a:blip r:embed="rId55"/>
+                          <a:stretch>
+                            <a:fillRect/>
+                          </a:stretch>
+                        </pic:blipFill>
+                        <pic:spPr>
+                          <a:xfrm>
+                            <a:off x="0" y="0"/>
+                            <a:ext cx="3153215" cy="657317"/>
+                          </a:xfrm>
+                          <a:prstGeom prst="rect">
+                            <a:avLst/>
+                          </a:prstGeom>
+                        </pic:spPr>
+                      </pic:pic>
+                    </a:graphicData>
+                  </a:graphic>
+                </wp:inline>
+              </w:drawing>
+            </w:r>
+          </w:p>
+        </w:tc>
+      </w:tr>
+      <w:tr>
+        <w:tc>
+          <w:tcPr>
+            <w:tcW w:w="4590" w:type="dxa"/>
+          </w:tcPr>
+          <w:p>
+            <w:r>
+              <w:t>#include &lt;iostream&gt;</w:t>
+            </w:r>
+          </w:p>
+          <w:p>
+            <w:r>
+              <w:t>template &lt;typename T, typename U&gt;</w:t>
+            </w:r>
+          </w:p>
+          <w:p>
+            <w:r>
+              <w:t>void myfunction(T t, U u)</w:t>
+            </w:r>
+          </w:p>
+          <w:p>
+            <w:r>
+              <w:t>{</w:t>
+            </w:r>
+          </w:p>
+          <w:p>
+            <w:r>
+              <w:t xml:space="preserve">    std::cout &lt;&lt; "The first parameter is: " &lt;&lt; t &lt;&lt; '\n';</w:t>
+            </w:r>
+          </w:p>
+          <w:p>
+            <w:r>
+              <w:t xml:space="preserve">    std::cout &lt;&lt; "The second parameter is: " &lt;&lt; u &lt;&lt; '\n';</w:t>
+            </w:r>
+          </w:p>
+          <w:p>
+            <w:r>
+              <w:t>}</w:t>
+            </w:r>
+          </w:p>
+          <w:p>
+            <w:r>
+              <w:t>int main()</w:t>
+            </w:r>
+          </w:p>
+          <w:p>
+            <w:r>
+              <w:t>{</w:t>
+            </w:r>
+          </w:p>
+          <w:p>
+            <w:r>
+              <w:t xml:space="preserve">    int x = 123;</w:t>
+            </w:r>
+          </w:p>
+          <w:p>
+            <w:r>
+              <w:t xml:space="preserve">    double d = 456.789;</w:t>
+            </w:r>
+          </w:p>
+          <w:p>
+            <w:r>
+              <w:lastRenderedPageBreak/>
+              <w:t xml:space="preserve">    myfunction&lt;int, double&gt;(x, d);</w:t>
+            </w:r>
+          </w:p>
+          <w:p>
+            <w:r>
+              <w:t>}</w:t>
+            </w:r>
+          </w:p>
+        </w:tc>
+        <w:tc>
+          <w:tcPr>
+            <w:tcW w:w="6771" w:type="dxa"/>
+          </w:tcPr>
+          <w:p>
+            <w:r>
+              <w:rPr>
+                <w:noProof/>
+              </w:rPr>
+              <w:lastRenderedPageBreak/>
+              <w:drawing>
+                <wp:inline distT="0" distB="0" distL="0" distR="0" wp14:anchorId="01735198" wp14:editId="400DD423">
+                  <wp:extent cx="2829320" cy="466790"/>
+                  <wp:effectExtent l="0" t="0" r="9525" b="9525"/>
+                  <wp:docPr id="53" name="Picture 53"/>
+                  <wp:cNvGraphicFramePr>
+                    <a:graphicFrameLocks xmlns:a="http://schemas.openxmlformats.org/drawingml/2006/main" noChangeAspect="1"/>
+                  </wp:cNvGraphicFramePr>
+                  <a:graphic xmlns:a="http://schemas.openxmlformats.org/drawingml/2006/main">
+                    <a:graphicData uri="http://schemas.openxmlformats.org/drawingml/2006/picture">
+                      <pic:pic xmlns:pic="http://schemas.openxmlformats.org/drawingml/2006/picture">
+                        <pic:nvPicPr>
+                          <pic:cNvPr id="1" name=""/>
+                          <pic:cNvPicPr/>
+                        </pic:nvPicPr>
+                        <pic:blipFill>
+                          <a:blip r:embed="rId56"/>
+                          <a:stretch>
+                            <a:fillRect/>
+                          </a:stretch>
+                        </pic:blipFill>
+                        <pic:spPr>
+                          <a:xfrm>
+                            <a:off x="0" y="0"/>
+                            <a:ext cx="2829320" cy="466790"/>
+                          </a:xfrm>
+                          <a:prstGeom prst="rect">
+                            <a:avLst/>
+                          </a:prstGeom>
+                        </pic:spPr>
+                      </pic:pic>
+                    </a:graphicData>
+                  </a:graphic>
+                </wp:inline>
+              </w:drawing>
+            </w:r>
+          </w:p>
+        </w:tc>
+      </w:tr>
+      <w:tr>
+        <w:tc>
+          <w:tcPr>
+            <w:tcW w:w="4590" w:type="dxa"/>
+          </w:tcPr>
+          <w:p>
+            <w:r>
+              <w:t>#include &lt;iostream&gt;</w:t>
+            </w:r>
+          </w:p>
+          <w:p>
+            <w:r>
+              <w:t>template &lt;typename T&gt;</w:t>
+            </w:r>
+          </w:p>
+          <w:p>
+            <w:r>
+              <w:t>class MyClass</w:t>
+            </w:r>
+          </w:p>
+          <w:p>
+            <w:r>
+              <w:t>{</w:t>
+            </w:r>
+          </w:p>
+          <w:p>
+            <w:r>
+              <w:t>private:</w:t>
+            </w:r>
+          </w:p>
+          <w:p>
+            <w:r>
+              <w:t xml:space="preserve">    T x;</w:t>
+            </w:r>
+          </w:p>
+          <w:p>
+            <w:r>
+              <w:t>public:</w:t>
+            </w:r>
+          </w:p>
+          <w:p>
+            <w:r>
+              <w:t xml:space="preserve">    MyClass(T xx)</w:t>
+            </w:r>
+          </w:p>
+          <w:p>
+            <w:r>
+              <w:t xml:space="preserve">        :x{ xx }</w:t>
+            </w:r>
+          </w:p>
+          <w:p>
+            <w:r>
+              <w:t xml:space="preserve">    {</w:t>
+            </w:r>
+          </w:p>
+          <w:p>
+            <w:r>
+              <w:t xml:space="preserve">    }</w:t>
+            </w:r>
+          </w:p>
+          <w:p>
+            <w:r>
+              <w:t xml:space="preserve">    T getvalue()</w:t>
+            </w:r>
+          </w:p>
+          <w:p>
+            <w:r>
+              <w:t xml:space="preserve">    {</w:t>
+            </w:r>
+          </w:p>
+          <w:p>
+            <w:r>
+              <w:t xml:space="preserve">        return x;</w:t>
+            </w:r>
+          </w:p>
+          <w:p>
+            <w:r>
+              <w:t xml:space="preserve">    }</w:t>
+            </w:r>
+          </w:p>
+          <w:p>
+            <w:r>
+              <w:t>};</w:t>
+            </w:r>
+          </w:p>
+          <w:p>
+            <w:r>
+              <w:t>int main()</w:t>
+            </w:r>
+          </w:p>
+          <w:p>
+            <w:r>
+              <w:t>{</w:t>
+            </w:r>
+          </w:p>
+          <w:p>
+            <w:r>
+              <w:t xml:space="preserve">    MyClass&lt;int&gt; o{ 123 };</w:t>
+            </w:r>
+          </w:p>
+          <w:p>
+            <w:r>
+              <w:t xml:space="preserve">    std::cout &lt;&lt; "The value of x is: " &lt;&lt; o.getvalue() &lt;&lt; '\n';</w:t>
+            </w:r>
+          </w:p>
+          <w:p>
+            <w:r>
+              <w:t xml:space="preserve">    MyClass&lt;double&gt; o2{ 456.789 };</w:t>
+            </w:r>
+          </w:p>
+          <w:p>
+            <w:r>
+              <w:t xml:space="preserve">    std::cout &lt;&lt; "The value of x is: " &lt;&lt; o2.getvalue() &lt;&lt; '\n';</w:t>
+            </w:r>
+          </w:p>
+          <w:p>
+            <w:r>
+              <w:t>}</w:t>
+            </w:r>
+          </w:p>
+        </w:tc>
+        <w:tc>
+          <w:tcPr>
+            <w:tcW w:w="6771" w:type="dxa"/>
+          </w:tcPr>
+          <w:p>
+            <w:r>
+              <w:rPr>
+                <w:noProof/>
+              </w:rPr>
+              <w:drawing>
+                <wp:inline distT="0" distB="0" distL="0" distR="0" wp14:anchorId="164EA291" wp14:editId="61BF527D">
+                  <wp:extent cx="2324424" cy="495369"/>
+                  <wp:effectExtent l="0" t="0" r="0" b="0"/>
+                  <wp:docPr id="54" name="Picture 54"/>
+                  <wp:cNvGraphicFramePr>
+                    <a:graphicFrameLocks xmlns:a="http://schemas.openxmlformats.org/drawingml/2006/main" noChangeAspect="1"/>
+                  </wp:cNvGraphicFramePr>
+                  <a:graphic xmlns:a="http://schemas.openxmlformats.org/drawingml/2006/main">
+                    <a:graphicData uri="http://schemas.openxmlformats.org/drawingml/2006/picture">
+                      <pic:pic xmlns:pic="http://schemas.openxmlformats.org/drawingml/2006/picture">
+                        <pic:nvPicPr>
+                          <pic:cNvPr id="1" name=""/>
+                          <pic:cNvPicPr/>
+                        </pic:nvPicPr>
+                        <pic:blipFill>
+                          <a:blip r:embed="rId57"/>
+                          <a:stretch>
+                            <a:fillRect/>
+                          </a:stretch>
+                        </pic:blipFill>
+                        <pic:spPr>
+                          <a:xfrm>
+                            <a:off x="0" y="0"/>
+                            <a:ext cx="2324424" cy="495369"/>
+                          </a:xfrm>
+                          <a:prstGeom prst="rect">
+                            <a:avLst/>
+                          </a:prstGeom>
+                        </pic:spPr>
+                      </pic:pic>
+                    </a:graphicData>
+                  </a:graphic>
+                </wp:inline>
+              </w:drawing>
+            </w:r>
+          </w:p>
+        </w:tc>
+      </w:tr>
+      <w:tr>
+        <w:tc>
+          <w:tcPr>
+            <w:tcW w:w="4590" w:type="dxa"/>
+          </w:tcPr>
+          <w:p>
+            <w:r>
+              <w:t>#include &lt;iostream&gt;</w:t>
+            </w:r>
+          </w:p>
+          <w:p>
+            <w:r>
+              <w:t>template &lt;typename T&gt;</w:t>
+            </w:r>
+          </w:p>
+          <w:p>
+            <w:r>
+              <w:t>class MyClass</w:t>
+            </w:r>
+          </w:p>
+          <w:p>
+            <w:r>
+              <w:t>{</w:t>
+            </w:r>
+          </w:p>
+          <w:p>
+            <w:r>
+              <w:t>private:</w:t>
+            </w:r>
+          </w:p>
+          <w:p>
+            <w:r>
+              <w:t xml:space="preserve">    T x;</w:t>
+            </w:r>
+          </w:p>
+          <w:p>
+            <w:r>
+              <w:t>public:</w:t>
+            </w:r>
+          </w:p>
+          <w:p>
+            <w:r>
+              <w:t xml:space="preserve">    MyClass(T xx);</w:t>
+            </w:r>
+          </w:p>
+          <w:p>
+            <w:r>
+              <w:t>};</w:t>
+            </w:r>
+          </w:p>
+          <w:p>
+            <w:r>
+              <w:t>template &lt;typename T&gt;</w:t>
+            </w:r>
+          </w:p>
+          <w:p>
+            <w:r>
+              <w:t>MyClass&lt;T&gt;::MyClass(T xx)</w:t>
+            </w:r>
+          </w:p>
+          <w:p>
+            <w:r>
+              <w:t xml:space="preserve">    : x{xx}</w:t>
+            </w:r>
+          </w:p>
+          <w:p>
+            <w:r>
+              <w:t>{</w:t>
+            </w:r>
+          </w:p>
+          <w:p>
+            <w:r>
+              <w:t xml:space="preserve">    std::cout &lt;&lt; "Constructor invoked. The value of x is: " &lt;&lt; x &lt;&lt; '\n';</w:t>
+            </w:r>
+          </w:p>
+          <w:p>
+            <w:r>
+              <w:t>}</w:t>
+            </w:r>
+          </w:p>
+          <w:p>
+            <w:r>
+              <w:t>int main()</w:t>
+            </w:r>
+          </w:p>
+          <w:p>
+            <w:r>
+              <w:t>{</w:t>
+            </w:r>
+          </w:p>
+          <w:p>
+            <w:r>
+              <w:t xml:space="preserve">    MyClass&lt;int&gt; o{ 123 };</w:t>
+            </w:r>
+          </w:p>
+          <w:p>
+            <w:r>
+              <w:t xml:space="preserve">    MyClass&lt;double&gt; o2{ 456.789 };</w:t>
+            </w:r>
+          </w:p>
+          <w:p>
+            <w:r>
+              <w:t>}</w:t>
+            </w:r>
+          </w:p>
+        </w:tc>
+        <w:tc>
+          <w:tcPr>
+            <w:tcW w:w="6771" w:type="dxa"/>
+          </w:tcPr>
+          <w:p>
+            <w:r>
+              <w:rPr>
+                <w:noProof/>
+              </w:rPr>
+              <w:drawing>
+                <wp:inline distT="0" distB="0" distL="0" distR="0" wp14:anchorId="43DB3F57" wp14:editId="4D19BBA8">
+                  <wp:extent cx="4143953" cy="485843"/>
+                  <wp:effectExtent l="0" t="0" r="0" b="9525"/>
+                  <wp:docPr id="55" name="Picture 55"/>
+                  <wp:cNvGraphicFramePr>
+                    <a:graphicFrameLocks xmlns:a="http://schemas.openxmlformats.org/drawingml/2006/main" noChangeAspect="1"/>
+                  </wp:cNvGraphicFramePr>
+                  <a:graphic xmlns:a="http://schemas.openxmlformats.org/drawingml/2006/main">
+                    <a:graphicData uri="http://schemas.openxmlformats.org/drawingml/2006/picture">
+                      <pic:pic xmlns:pic="http://schemas.openxmlformats.org/drawingml/2006/picture">
+                        <pic:nvPicPr>
+                          <pic:cNvPr id="1" name=""/>
+                          <pic:cNvPicPr/>
+                        </pic:nvPicPr>
+                        <pic:blipFill>
+                          <a:blip r:embed="rId58"/>
+                          <a:stretch>
+                            <a:fillRect/>
+                          </a:stretch>
+                        </pic:blipFill>
+                        <pic:spPr>
+                          <a:xfrm>
+                            <a:off x="0" y="0"/>
+                            <a:ext cx="4143953" cy="485843"/>
+                          </a:xfrm>
+                          <a:prstGeom prst="rect">
+                            <a:avLst/>
+                          </a:prstGeom>
+                        </pic:spPr>
+                      </pic:pic>
+                    </a:graphicData>
+                  </a:graphic>
+                </wp:inline>
+              </w:drawing>
+            </w:r>
+          </w:p>
+        </w:tc>
+      </w:tr>
+      <w:tr>
+        <w:tc>
+          <w:tcPr>
+            <w:tcW w:w="4590" w:type="dxa"/>
+          </w:tcPr>
+          <w:p>
+            <w:r>
+              <w:lastRenderedPageBreak/>
+              <w:t>#include &lt;iostream&gt;</w:t>
+            </w:r>
+          </w:p>
+          <w:p>
+            <w:r>
+              <w:t>template &lt;typename T&gt;</w:t>
+            </w:r>
+          </w:p>
+          <w:p>
+            <w:r>
+              <w:t>void myfunction(T arg)</w:t>
+            </w:r>
+          </w:p>
+          <w:p>
+            <w:r>
+              <w:t>{</w:t>
+            </w:r>
+          </w:p>
+          <w:p>
+            <w:r>
+              <w:t xml:space="preserve">    std::cout &lt;&lt; "The value of an argument is: " &lt;&lt; arg &lt;&lt; '\n';</w:t>
+            </w:r>
+          </w:p>
+          <w:p>
+            <w:r>
+              <w:t>}</w:t>
+            </w:r>
+          </w:p>
+          <w:p>
+            <w:r>
+              <w:t>template &lt;&gt;</w:t>
+            </w:r>
+          </w:p>
+          <w:p>
+            <w:r>
+              <w:t>// the rest of our code</w:t>
+            </w:r>
+          </w:p>
+          <w:p>
+            <w:r>
+              <w:t>void myfunction(int arg)</w:t>
+            </w:r>
+          </w:p>
+          <w:p>
+            <w:r>
+              <w:t>{</w:t>
+            </w:r>
+          </w:p>
+          <w:p>
+            <w:r>
+              <w:t xml:space="preserve">    std::cout &lt;&lt; "This is a specialization int. The value is: " &lt;&lt; arg &lt;&lt;</w:t>
+            </w:r>
+          </w:p>
+          <w:p>
+            <w:r>
+              <w:t xml:space="preserve">              '\n';</w:t>
+            </w:r>
+          </w:p>
+          <w:p>
+            <w:r>
+              <w:t>}</w:t>
+            </w:r>
+          </w:p>
+          <w:p>
+            <w:r>
+              <w:t>int main()</w:t>
+            </w:r>
+          </w:p>
+          <w:p>
+            <w:r>
+              <w:t>{</w:t>
+            </w:r>
+          </w:p>
+          <w:p>
+            <w:r>
+              <w:t xml:space="preserve">    myfunction&lt;char&gt;('A');</w:t>
+            </w:r>
+          </w:p>
+          <w:p>
+            <w:r>
+              <w:t xml:space="preserve">    myfunction&lt;double&gt;(345.678);</w:t>
+            </w:r>
+          </w:p>
+          <w:p>
+            <w:r>
+              <w:t xml:space="preserve">    myfunction&lt;int&gt;(123); // invokes specialization</w:t>
+            </w:r>
+          </w:p>
+          <w:p>
+            <w:r>
+              <w:t>}</w:t>
+            </w:r>
+          </w:p>
+        </w:tc>
+        <w:tc>
+          <w:tcPr>
+            <w:tcW w:w="6771" w:type="dxa"/>
+          </w:tcPr>
+          <w:p>
+            <w:r>
+              <w:rPr>
+                <w:noProof/>
+              </w:rPr>
+              <w:drawing>
+                <wp:inline distT="0" distB="0" distL="0" distR="0" wp14:anchorId="19185605" wp14:editId="55A8AAFF">
+                  <wp:extent cx="4163006" cy="685896"/>
+                  <wp:effectExtent l="0" t="0" r="0" b="0"/>
+                  <wp:docPr id="56" name="Picture 56"/>
+                  <wp:cNvGraphicFramePr>
+                    <a:graphicFrameLocks xmlns:a="http://schemas.openxmlformats.org/drawingml/2006/main" noChangeAspect="1"/>
+                  </wp:cNvGraphicFramePr>
+                  <a:graphic xmlns:a="http://schemas.openxmlformats.org/drawingml/2006/main">
+                    <a:graphicData uri="http://schemas.openxmlformats.org/drawingml/2006/picture">
+                      <pic:pic xmlns:pic="http://schemas.openxmlformats.org/drawingml/2006/picture">
+                        <pic:nvPicPr>
+                          <pic:cNvPr id="1" name=""/>
+                          <pic:cNvPicPr/>
+                        </pic:nvPicPr>
+                        <pic:blipFill>
+                          <a:blip r:embed="rId59"/>
+                          <a:stretch>
+                            <a:fillRect/>
+                          </a:stretch>
+                        </pic:blipFill>
+                        <pic:spPr>
+                          <a:xfrm>
+                            <a:off x="0" y="0"/>
+                            <a:ext cx="4163006" cy="685896"/>
+                          </a:xfrm>
+                          <a:prstGeom prst="rect">
+                            <a:avLst/>
+                          </a:prstGeom>
+                        </pic:spPr>
+                      </pic:pic>
+                    </a:graphicData>
+                  </a:graphic>
+                </wp:inline>
+              </w:drawing>
+            </w:r>
+          </w:p>
+        </w:tc>
+      </w:tr>
+    </w:tbl>
+    <w:p>
+      <w:pPr>
+        <w:ind w:left="360"/>
+      </w:pPr>
+    </w:p>
+    <w:p>
+      <w:pPr>
+        <w:ind w:left="360"/>
+      </w:pPr>
+    </w:p>
+    <w:p>
+      <w:pPr>
+        <w:ind w:left="360"/>
+      </w:pPr>
+      <w:r>
+        <w:tab/>
+        <w:t>CHAPTER 29:</w:t>
+      </w:r>
+    </w:p>
+    <w:p>
+      <w:pPr>
+        <w:pStyle w:val="ListParagraph"/>
+        <w:numPr>
+          <w:ilvl w:val="0"/>
+          <w:numId w:val="2"/>
+        </w:numPr>
+      </w:pPr>
+      <w:r>
+        <w:t>Enumeration (enum): a type whose values are user-defined named constants called enumerators</w:t>
+      </w:r>
+    </w:p>
+    <w:p>
+      <w:pPr>
+        <w:pStyle w:val="ListParagraph"/>
+        <w:numPr>
+          <w:ilvl w:val="0"/>
+          <w:numId w:val="2"/>
+        </w:numPr>
+      </w:pPr>
+      <w:r>
+        <w:t>2 types:</w:t>
+      </w:r>
+    </w:p>
+    <w:p>
+      <w:pPr>
+        <w:pStyle w:val="ListParagraph"/>
+        <w:numPr>
+          <w:ilvl w:val="1"/>
+          <w:numId w:val="2"/>
+        </w:numPr>
+      </w:pPr>
+      <w:r>
+        <w:t>Unscoped: enumerators leak into outside scope</w:t>
+      </w:r>
+    </w:p>
+    <w:p>
+      <w:pPr>
+        <w:pStyle w:val="ListParagraph"/>
+        <w:numPr>
+          <w:ilvl w:val="2"/>
+          <w:numId w:val="2"/>
+        </w:numPr>
+      </w:pPr>
+      <w:r>
+        <w:t xml:space="preserve">Syntax: </w:t>
+      </w:r>
+      <w:r>
+        <w:rPr>
+          <w:b/>
+          <w:bCs/>
+        </w:rPr>
+        <w:t>enum name{};</w:t>
+      </w:r>
+    </w:p>
+    <w:p>
+      <w:pPr>
+        <w:pStyle w:val="ListParagraph"/>
+        <w:numPr>
+          <w:ilvl w:val="1"/>
+          <w:numId w:val="2"/>
+        </w:numPr>
+      </w:pPr>
+      <w:r>
+        <w:t>Scoped: enumerators don’t leak into outer scope, are not implicittly convertible to other types.</w:t>
+      </w:r>
+    </w:p>
+    <w:p>
+      <w:pPr>
+        <w:pStyle w:val="ListParagraph"/>
+        <w:numPr>
+          <w:ilvl w:val="2"/>
+          <w:numId w:val="2"/>
+        </w:numPr>
+      </w:pPr>
+      <w:r>
+        <w:t xml:space="preserve">Syntax: </w:t>
+      </w:r>
+      <w:r>
+        <w:rPr>
+          <w:b/>
+          <w:bCs/>
+        </w:rPr>
+        <w:t>enum class name{}</w:t>
+      </w:r>
+      <w:r>
+        <w:rPr>
+          <w:b/>
+          <w:bCs/>
+        </w:rPr>
+        <w:t>;</w:t>
+      </w:r>
+    </w:p>
+    <w:p>
+      <w:pPr>
+        <w:pStyle w:val="ListParagraph"/>
+        <w:numPr>
+          <w:ilvl w:val="2"/>
+          <w:numId w:val="2"/>
+        </w:numPr>
+      </w:pPr>
+      <w:r>
+        <w:t>Access enumerator value: prepend enumerator with enum name and scope resolution operator ::</w:t>
+      </w:r>
+    </w:p>
+    <w:p>
+      <w:pPr>
+        <w:pStyle w:val="ListParagraph"/>
+        <w:numPr>
+          <w:ilvl w:val="2"/>
+          <w:numId w:val="2"/>
+        </w:numPr>
+        <w:rPr>
+          <w:b/>
+          <w:bCs/>
+        </w:rPr>
+      </w:pPr>
+      <w:r>
+        <w:t xml:space="preserve">Define underlying type for scoped enum: </w:t>
+      </w:r>
+      <w:r>
+        <w:rPr>
+          <w:b/>
+          <w:bCs/>
+        </w:rPr>
+        <w:t>enum class name:char{};</w:t>
+      </w:r>
+    </w:p>
+    <w:tbl>
+      <w:tblPr>
+        <w:tblStyle w:val="TableGrid"/>
+        <w:tblW w:w="0" w:type="auto"/>
+        <w:tblLook w:val="04A0" w:firstRow="1" w:lastRow="0" w:firstColumn="1" w:lastColumn="0" w:noHBand="0" w:noVBand="1"/>
+      </w:tblPr>
+      <w:tblGrid>
+        <w:gridCol w:w="4675"/>
+        <w:gridCol w:w="4675"/>
+      </w:tblGrid>
+      <w:tr>
+        <w:tc>
+          <w:tcPr>
+            <w:tcW w:w="4675" w:type="dxa"/>
+          </w:tcPr>
+          <w:p>
+            <w:r>
+              <w:t>Command</w:t>
+            </w:r>
+          </w:p>
+        </w:tc>
+        <w:tc>
+          <w:tcPr>
+            <w:tcW w:w="4675" w:type="dxa"/>
+          </w:tcPr>
+          <w:p>
+            <w:r>
+              <w:t>Output</w:t>
+            </w:r>
+          </w:p>
+        </w:tc>
+      </w:tr>
+      <w:tr>
+        <w:tc>
+          <w:tcPr>
+            <w:tcW w:w="4675" w:type="dxa"/>
+          </w:tcPr>
+          <w:p>
+            <w:r>
+              <w:t>#include &lt;iostream&gt;</w:t>
+            </w:r>
+          </w:p>
+          <w:p>
+            <w:r>
+              <w:t>using namespace std;</w:t>
+            </w:r>
+          </w:p>
+          <w:p>
+            <w:r>
+              <w:t>enum class MyEnum</w:t>
+            </w:r>
+          </w:p>
+          <w:p>
+            <w:r>
+              <w:t>{</w:t>
+            </w:r>
+          </w:p>
+          <w:p>
+            <w:r>
+              <w:t xml:space="preserve">    myfirstvalue,</w:t>
+            </w:r>
+          </w:p>
+          <w:p>
+            <w:r>
+              <w:t xml:space="preserve">    mysecondvalue,</w:t>
+            </w:r>
+          </w:p>
+          <w:p>
+            <w:r>
+              <w:t xml:space="preserve">    mythirdvalue</w:t>
+            </w:r>
+          </w:p>
+          <w:p>
+            <w:r>
+              <w:lastRenderedPageBreak/>
+              <w:t>};</w:t>
+            </w:r>
+          </w:p>
+          <w:p>
+            <w:r>
+              <w:t>int main()</w:t>
+            </w:r>
+          </w:p>
+          <w:p>
+            <w:r>
+              <w:t>{</w:t>
+            </w:r>
+          </w:p>
+          <w:p>
+            <w:r>
+              <w:t xml:space="preserve">    MyEnum myenum=MyEnum::myfirstvalue;</w:t>
+            </w:r>
+          </w:p>
+          <w:p>
+            <w:r>
+              <w:t xml:space="preserve">    int a=static_cast&lt;int&gt;(myenum);</w:t>
+            </w:r>
+          </w:p>
+          <w:p>
+            <w:r>
+              <w:t xml:space="preserve">    cout&lt;&lt;a;</w:t>
+            </w:r>
+          </w:p>
+          <w:p>
+            <w:r>
+              <w:t xml:space="preserve">    return 0;</w:t>
+            </w:r>
+          </w:p>
+          <w:p>
+            <w:r>
+              <w:t>}</w:t>
+            </w:r>
+          </w:p>
+        </w:tc>
+        <w:tc>
+          <w:tcPr>
+            <w:tcW w:w="4675" w:type="dxa"/>
+          </w:tcPr>
+          <w:p>
+            <w:r>
+              <w:lastRenderedPageBreak/>
+              <w:drawing>
+                <wp:inline distT="0" distB="0" distL="0" distR="0" wp14:anchorId="2E49A2A3" wp14:editId="59F1021B">
+                  <wp:extent cx="400106" cy="247685"/>
+                  <wp:effectExtent l="0" t="0" r="0" b="0"/>
+                  <wp:docPr id="51" name="Picture 51"/>
+                  <wp:cNvGraphicFramePr>
+                    <a:graphicFrameLocks xmlns:a="http://schemas.openxmlformats.org/drawingml/2006/main" noChangeAspect="1"/>
+                  </wp:cNvGraphicFramePr>
+                  <a:graphic xmlns:a="http://schemas.openxmlformats.org/drawingml/2006/main">
+                    <a:graphicData uri="http://schemas.openxmlformats.org/drawingml/2006/picture">
+                      <pic:pic xmlns:pic="http://schemas.openxmlformats.org/drawingml/2006/picture">
+                        <pic:nvPicPr>
+                          <pic:cNvPr id="1" name=""/>
+                          <pic:cNvPicPr/>
+                        </pic:nvPicPr>
+                        <pic:blipFill>
+                          <a:blip r:embed="rId60"/>
+                          <a:stretch>
+                            <a:fillRect/>
+                          </a:stretch>
+                        </pic:blipFill>
+                        <pic:spPr>
+                          <a:xfrm>
+                            <a:off x="0" y="0"/>
+                            <a:ext cx="400106" cy="247685"/>
+                          </a:xfrm>
+                          <a:prstGeom prst="rect">
+                            <a:avLst/>
+                          </a:prstGeom>
+                        </pic:spPr>
+                      </pic:pic>
+                    </a:graphicData>
+                  </a:graphic>
+                </wp:inline>
+              </w:drawing>
+            </w:r>
+          </w:p>
+        </w:tc>
+      </w:tr>
+    </w:tbl>
+    <w:p/>
+    <w:p>
+      <w:pPr>
+        <w:ind w:left="720"/>
+      </w:pPr>
+      <w:r>
+        <w:t>CHAPTER 31: ORGANIZING CODE</w:t>
+      </w:r>
+    </w:p>
+    <w:p>
+      <w:pPr>
+        <w:pStyle w:val="ListParagraph"/>
+        <w:numPr>
+          <w:ilvl w:val="0"/>
+          <w:numId w:val="2"/>
+        </w:numPr>
+      </w:pPr>
+      <w:r>
+        <w:t>Headers (.h or .hpp): source codes files, store various declarations</w:t>
+      </w:r>
+    </w:p>
+    <w:p>
+      <w:pPr>
+        <w:pStyle w:val="ListParagraph"/>
+        <w:numPr>
+          <w:ilvl w:val="0"/>
+          <w:numId w:val="2"/>
+        </w:numPr>
+      </w:pPr>
+      <w:r>
+        <w:t>Source files: st</w:t>
+      </w:r>
+      <w:r>
+        <w:t>o</w:t>
+      </w:r>
+      <w:r>
+        <w:t>re definitions and main program</w:t>
+      </w:r>
+    </w:p>
+    <w:p>
+      <w:pPr>
+        <w:pStyle w:val="ListParagraph"/>
+        <w:numPr>
+          <w:ilvl w:val="1"/>
+          <w:numId w:val="2"/>
+        </w:numPr>
+      </w:pPr>
+      <w:r>
+        <w:t xml:space="preserve">Use standard library header: </w:t>
+      </w:r>
+      <w:r>
+        <w:rPr>
+          <w:b/>
+          <w:bCs/>
+        </w:rPr>
+        <w:t>#include &lt;name&gt;</w:t>
+      </w:r>
+    </w:p>
+    <w:p>
+      <w:pPr>
+        <w:pStyle w:val="ListParagraph"/>
+        <w:numPr>
+          <w:ilvl w:val="1"/>
+          <w:numId w:val="2"/>
+        </w:numPr>
+      </w:pPr>
+      <w:r>
+        <w:t xml:space="preserve">Use user-defined header: </w:t>
+      </w:r>
+      <w:r>
+        <w:rPr>
+          <w:b/>
+          <w:bCs/>
+        </w:rPr>
+        <w:t>#include “name”</w:t>
+      </w:r>
+    </w:p>
+    <w:p>
+      <w:pPr>
+        <w:pStyle w:val="ListParagraph"/>
+        <w:numPr>
+          <w:ilvl w:val="0"/>
+          <w:numId w:val="2"/>
+        </w:numPr>
+      </w:pPr>
+      <w:r>
+        <w:t xml:space="preserve">Header guards: </w:t>
+      </w:r>
+      <w:r>
+        <w:t>prevent header being included more than once.</w:t>
+      </w:r>
+    </w:p>
+    <w:p>
+      <w:pPr>
+        <w:pStyle w:val="ListParagraph"/>
+        <w:numPr>
+          <w:ilvl w:val="1"/>
+          <w:numId w:val="2"/>
+        </w:numPr>
+      </w:pPr>
+      <w:r>
+        <w:t xml:space="preserve">Syntax: surround the header code with </w:t>
+      </w:r>
+    </w:p>
+    <w:p>
+      <w:pPr>
+        <w:ind w:left="2160"/>
+        <w:rPr>
+          <w:b/>
+          <w:bCs/>
+        </w:rPr>
+      </w:pPr>
+      <w:r>
+        <w:rPr>
+          <w:b/>
+          <w:bCs/>
+        </w:rPr>
+        <w:t>#ifndef HEADERNAME</w:t>
+      </w:r>
+    </w:p>
+    <w:p>
+      <w:pPr>
+        <w:ind w:left="2160"/>
+        <w:rPr>
+          <w:b/>
+          <w:bCs/>
+        </w:rPr>
+      </w:pPr>
+      <w:r>
+        <w:rPr>
+          <w:b/>
+          <w:bCs/>
+        </w:rPr>
+        <w:t>#define HEADERNAME</w:t>
+      </w:r>
+    </w:p>
+    <w:p>
+      <w:pPr>
+        <w:ind w:left="2160"/>
+        <w:rPr>
+          <w:b/>
+          <w:bCs/>
+        </w:rPr>
+      </w:pPr>
+      <w:r>
+        <w:rPr>
+          <w:b/>
+          <w:bCs/>
+        </w:rPr>
+        <w:t>…</w:t>
+      </w:r>
+    </w:p>
+    <w:p>
+      <w:pPr>
+        <w:ind w:left="2160"/>
+        <w:rPr>
+          <w:b/>
+          <w:bCs/>
+        </w:rPr>
+      </w:pPr>
+      <w:r>
+        <w:rPr>
+          <w:b/>
+          <w:bCs/>
+        </w:rPr>
+        <w:t>#endif</w:t>
+      </w:r>
+    </w:p>
+    <w:p>
+      <w:pPr>
+        <w:pStyle w:val="ListParagraph"/>
+        <w:numPr>
+          <w:ilvl w:val="0"/>
+          <w:numId w:val="2"/>
+        </w:numPr>
+      </w:pPr>
+      <w:r>
+        <w:t>Namespace: another way to group parts of C++ code.</w:t>
+      </w:r>
+    </w:p>
+    <w:p>
+      <w:pPr>
+        <w:pStyle w:val="ListParagraph"/>
+        <w:numPr>
+          <w:ilvl w:val="1"/>
+          <w:numId w:val="2"/>
+        </w:numPr>
+      </w:pPr>
+      <w:r>
+        <w:t xml:space="preserve">Declare namespace: </w:t>
+      </w:r>
+      <w:r>
+        <w:rPr>
+          <w:b/>
+          <w:bCs/>
+        </w:rPr>
+        <w:t>namespace Name{}</w:t>
+      </w:r>
+    </w:p>
+    <w:p>
+      <w:pPr>
+        <w:pStyle w:val="ListParagraph"/>
+        <w:numPr>
+          <w:ilvl w:val="1"/>
+          <w:numId w:val="2"/>
+        </w:numPr>
+      </w:pPr>
+      <w:r>
+        <w:t xml:space="preserve">To refer object inside namespace, use </w:t>
+      </w:r>
+      <w:r>
+        <w:rPr>
+          <w:b/>
+          <w:bCs/>
+        </w:rPr>
+        <w:t>name::object</w:t>
+      </w:r>
+    </w:p>
+    <w:tbl>
+      <w:tblPr>
+        <w:tblStyle w:val="TableGrid"/>
+        <w:tblW w:w="0" w:type="auto"/>
+        <w:tblLook w:val="04A0" w:firstRow="1" w:lastRow="0" w:firstColumn="1" w:lastColumn="0" w:noHBand="0" w:noVBand="1"/>
+      </w:tblPr>
+      <w:tblGrid>
+        <w:gridCol w:w="4675"/>
+        <w:gridCol w:w="4675"/>
+      </w:tblGrid>
+      <w:tr>
+        <w:tc>
+          <w:tcPr>
+            <w:tcW w:w="4675" w:type="dxa"/>
+          </w:tcPr>
+          <w:p>
+            <w:r>
+              <w:t>Command</w:t>
+            </w:r>
+          </w:p>
+        </w:tc>
+        <w:tc>
+          <w:tcPr>
+            <w:tcW w:w="4675" w:type="dxa"/>
+          </w:tcPr>
+          <w:p>
+            <w:r>
+              <w:t>Output</w:t>
+            </w:r>
+          </w:p>
+        </w:tc>
+      </w:tr>
+      <w:tr>
+        <w:tc>
+          <w:tcPr>
+            <w:tcW w:w="4675" w:type="dxa"/>
+          </w:tcPr>
+          <w:p>
+            <w:r>
+              <w:t>#include &lt;iostream&gt;</w:t>
+            </w:r>
+          </w:p>
+          <w:p>
+            <w:r>
+              <w:t>using namespace std;</w:t>
+            </w:r>
+          </w:p>
+          <w:p>
+            <w:r>
+              <w:t>namespace abc</w:t>
+            </w:r>
+          </w:p>
+          <w:p>
+            <w:r>
+              <w:t>{</w:t>
+            </w:r>
+          </w:p>
+          <w:p>
+            <w:r>
+              <w:t xml:space="preserve">    int aaa;</w:t>
+            </w:r>
+          </w:p>
+          <w:p>
+            <w:r>
+              <w:t xml:space="preserve">    int bbb;</w:t>
+            </w:r>
+          </w:p>
+          <w:p>
+            <w:r>
+              <w:t xml:space="preserve">    int comp(int x,int y)</w:t>
+            </w:r>
+          </w:p>
+          <w:p>
+            <w:r>
+              <w:t xml:space="preserve">    {</w:t>
+            </w:r>
+          </w:p>
+          <w:p>
+            <w:r>
+              <w:t xml:space="preserve">        return x&lt;y;</w:t>
+            </w:r>
+          </w:p>
+          <w:p>
+            <w:r>
+              <w:t xml:space="preserve">    }</w:t>
+            </w:r>
+          </w:p>
+          <w:p>
+            <w:r>
+              <w:t>}</w:t>
+            </w:r>
+          </w:p>
+          <w:p/>
+          <w:p>
+            <w:r>
+              <w:t>using namespace abc;</w:t>
+            </w:r>
+          </w:p>
+          <w:p>
+            <w:r>
+              <w:t>int main()</w:t>
+            </w:r>
+          </w:p>
+          <w:p>
+            <w:r>
+              <w:t>{</w:t>
+            </w:r>
+          </w:p>
+          <w:p>
+            <w:r>
+              <w:t xml:space="preserve">    int aaa=0;</w:t>
+            </w:r>
+          </w:p>
+          <w:p>
+            <w:r>
+              <w:t xml:space="preserve">    abc::aaa=10;</w:t>
+            </w:r>
+          </w:p>
+          <w:p>
+            <w:r>
+              <w:t xml:space="preserve">    abc::bbb=11;</w:t>
+            </w:r>
+          </w:p>
+          <w:p>
+            <w:r>
+              <w:lastRenderedPageBreak/>
+              <w:t xml:space="preserve">    int x=10,y=11;</w:t>
+            </w:r>
+          </w:p>
+          <w:p>
+            <w:r>
+              <w:t xml:space="preserve">    cout&lt;&lt;abc::comp(x,y);</w:t>
+            </w:r>
+          </w:p>
+          <w:p>
+            <w:r>
+              <w:t xml:space="preserve">    return 0;</w:t>
+            </w:r>
+          </w:p>
+          <w:p>
+            <w:r>
+              <w:t>}</w:t>
+            </w:r>
+          </w:p>
+        </w:tc>
+        <w:tc>
+          <w:tcPr>
+            <w:tcW w:w="4675" w:type="dxa"/>
+          </w:tcPr>
+          <w:p>
+            <w:r>
+              <w:lastRenderedPageBreak/>
+              <w:drawing>
+                <wp:inline distT="0" distB="0" distL="0" distR="0" wp14:anchorId="387703DA" wp14:editId="48DB876E">
+                  <wp:extent cx="266737" cy="238158"/>
+                  <wp:effectExtent l="0" t="0" r="0" b="9525"/>
+                  <wp:docPr id="59" name="Picture 59"/>
+                  <wp:cNvGraphicFramePr>
+                    <a:graphicFrameLocks xmlns:a="http://schemas.openxmlformats.org/drawingml/2006/main" noChangeAspect="1"/>
+                  </wp:cNvGraphicFramePr>
+                  <a:graphic xmlns:a="http://schemas.openxmlformats.org/drawingml/2006/main">
+                    <a:graphicData uri="http://schemas.openxmlformats.org/drawingml/2006/picture">
+                      <pic:pic xmlns:pic="http://schemas.openxmlformats.org/drawingml/2006/picture">
+                        <pic:nvPicPr>
+                          <pic:cNvPr id="1" name=""/>
+                          <pic:cNvPicPr/>
+                        </pic:nvPicPr>
+                        <pic:blipFill>
+                          <a:blip r:embed="rId61"/>
+                          <a:stretch>
+                            <a:fillRect/>
+                          </a:stretch>
+                        </pic:blipFill>
+                        <pic:spPr>
+                          <a:xfrm>
+                            <a:off x="0" y="0"/>
+                            <a:ext cx="266737" cy="238158"/>
+                          </a:xfrm>
+                          <a:prstGeom prst="rect">
+                            <a:avLst/>
+                          </a:prstGeom>
+                        </pic:spPr>
+                      </pic:pic>
+                    </a:graphicData>
+                  </a:graphic>
+                </wp:inline>
+              </w:drawing>
+            </w:r>
+          </w:p>
+        </w:tc>
+      </w:tr>
+    </w:tbl>
+    <w:p/>
+    <w:p/>
+    <w:p/>
+    <w:p>
+      <w:pPr>
+        <w:ind w:firstLine="720"/>
+      </w:pPr>
+      <w:r>
+        <w:t>CHAPTER 33: CONVERSIONS</w:t>
+      </w:r>
+    </w:p>
+    <w:p>
+      <w:pPr>
+        <w:pStyle w:val="ListParagraph"/>
+        <w:numPr>
+          <w:ilvl w:val="0"/>
+          <w:numId w:val="2"/>
+        </w:numPr>
+      </w:pPr>
+      <w:r>
+        <w:t>Conversion: convert type to other types.</w:t>
+      </w:r>
+    </w:p>
+    <w:p>
+      <w:pPr>
+        <w:pStyle w:val="ListParagraph"/>
+        <w:numPr>
+          <w:ilvl w:val="0"/>
+          <w:numId w:val="2"/>
+        </w:numPr>
+      </w:pPr>
+      <w:r>
+        <w:t xml:space="preserve">Implicit conversions: </w:t>
+      </w:r>
+      <w:r>
+        <w:t>true for all built in types.</w:t>
+      </w:r>
+    </w:p>
+    <w:p>
+      <w:pPr>
+        <w:pStyle w:val="ListParagraph"/>
+        <w:numPr>
+          <w:ilvl w:val="1"/>
+          <w:numId w:val="2"/>
+        </w:numPr>
+      </w:pPr>
+      <w:r>
+        <w:t>Narrowing conversions: information loss during conversions.</w:t>
+      </w:r>
+    </w:p>
+    <w:p>
+      <w:pPr>
+        <w:pStyle w:val="ListParagraph"/>
+        <w:numPr>
+          <w:ilvl w:val="1"/>
+          <w:numId w:val="2"/>
+        </w:numPr>
+      </w:pPr>
+      <w:r>
+        <w:t xml:space="preserve">Integral promotion: smaller integer (char or short) gets promoted/converted to integers in arithmetic operations. </w:t>
+      </w:r>
+    </w:p>
+    <w:p>
+      <w:pPr>
+        <w:pStyle w:val="ListParagraph"/>
+        <w:numPr>
+          <w:ilvl w:val="1"/>
+          <w:numId w:val="2"/>
+        </w:numPr>
+      </w:pPr>
+      <w:r>
+        <w:t>Any built-in type can be converted to boolean</w:t>
+      </w:r>
+      <w:r>
+        <w:t xml:space="preserve"> (value=0 turn is false, else is true)</w:t>
+      </w:r>
+    </w:p>
+    <w:p>
+      <w:pPr>
+        <w:pStyle w:val="ListParagraph"/>
+        <w:numPr>
+          <w:ilvl w:val="1"/>
+          <w:numId w:val="2"/>
+        </w:numPr>
+      </w:pPr>
+      <w:r>
+        <w:t>Boolean type can be converted to int (false is 0, true is 1)</w:t>
+      </w:r>
+    </w:p>
+    <w:p>
+      <w:pPr>
+        <w:pStyle w:val="ListParagraph"/>
+        <w:numPr>
+          <w:ilvl w:val="1"/>
+          <w:numId w:val="2"/>
+        </w:numPr>
+      </w:pPr>
+      <w:r>
+        <w:t xml:space="preserve">Void pointer: cannot be dereferenced. To access object pointed to by void pointer, cast the void pointer to other type by function </w:t>
+      </w:r>
+      <w:r>
+        <w:rPr>
+          <w:b/>
+          <w:bCs/>
+        </w:rPr>
+        <w:t>static_cast&lt;type*&gt;</w:t>
+      </w:r>
+    </w:p>
+    <w:p>
+      <w:pPr>
+        <w:pStyle w:val="ListParagraph"/>
+        <w:numPr>
+          <w:ilvl w:val="1"/>
+          <w:numId w:val="2"/>
+        </w:numPr>
+      </w:pPr>
+      <w:r>
+        <w:t>Arrays are implicitly convertible to pointers</w:t>
+      </w:r>
+    </w:p>
+    <w:p>
+      <w:pPr>
+        <w:pStyle w:val="ListParagraph"/>
+        <w:numPr>
+          <w:ilvl w:val="0"/>
+          <w:numId w:val="2"/>
+        </w:numPr>
+      </w:pPr>
+      <w:r>
+        <w:t xml:space="preserve">Explicit conversions: </w:t>
+      </w:r>
+    </w:p>
+    <w:p>
+      <w:pPr>
+        <w:pStyle w:val="ListParagraph"/>
+        <w:numPr>
+          <w:ilvl w:val="1"/>
+          <w:numId w:val="2"/>
+        </w:numPr>
+      </w:pPr>
+      <w:r>
+        <w:t xml:space="preserve">Function </w:t>
+      </w:r>
+      <w:r>
+        <w:rPr>
+          <w:b/>
+          <w:bCs/>
+        </w:rPr>
+        <w:t xml:space="preserve">static_cast&lt;cast_type&gt;(value) </w:t>
+      </w:r>
+      <w:r>
+        <w:t>(compile-time conversions)</w:t>
+      </w:r>
+    </w:p>
+    <w:p>
+      <w:pPr>
+        <w:pStyle w:val="ListParagraph"/>
+        <w:numPr>
+          <w:ilvl w:val="1"/>
+          <w:numId w:val="2"/>
+        </w:numPr>
+      </w:pPr>
+      <w:r>
+        <w:rPr>
+          <w:b/>
+          <w:bCs/>
+        </w:rPr>
+        <w:t>Dynamic_cast</w:t>
+      </w:r>
+      <w:r>
+        <w:t>: converts pointer of base class to pointers to derived class and vice versa.</w:t>
+      </w:r>
+    </w:p>
+    <w:p>
+      <w:pPr>
+        <w:pStyle w:val="ListParagraph"/>
+        <w:numPr>
+          <w:ilvl w:val="1"/>
+          <w:numId w:val="2"/>
+        </w:numPr>
+      </w:pPr>
+      <w:r>
+        <w:rPr>
+          <w:b/>
+          <w:bCs/>
+        </w:rPr>
+        <w:t>Reintrepre_cast</w:t>
+      </w:r>
+      <w:r>
+        <w:t>: dangerous, should not use.</w:t>
+      </w:r>
+    </w:p>
+    <w:p/>
+    <w:tbl>
+      <w:tblPr>
+        <w:tblStyle w:val="TableGrid"/>
+        <w:tblW w:w="0" w:type="auto"/>
+        <w:tblLook w:val="04A0" w:firstRow="1" w:lastRow="0" w:firstColumn="1" w:lastColumn="0" w:noHBand="0" w:noVBand="1"/>
+      </w:tblPr>
+      <w:tblGrid>
+        <w:gridCol w:w="4675"/>
+        <w:gridCol w:w="4675"/>
+      </w:tblGrid>
+      <w:tr>
+        <w:tc>
+          <w:tcPr>
+            <w:tcW w:w="4675" w:type="dxa"/>
+          </w:tcPr>
+          <w:p>
+            <w:r>
+              <w:t>Command</w:t>
+            </w:r>
+          </w:p>
+        </w:tc>
+        <w:tc>
+          <w:tcPr>
+            <w:tcW w:w="4675" w:type="dxa"/>
+          </w:tcPr>
+          <w:p>
+            <w:r>
+              <w:t>Output</w:t>
+            </w:r>
+          </w:p>
+        </w:tc>
+      </w:tr>
+      <w:tr>
+        <w:tc>
+          <w:tcPr>
+            <w:tcW w:w="4675" w:type="dxa"/>
+          </w:tcPr>
+          <w:p>
+            <w:r>
+              <w:t>#include &lt;iostream&gt;</w:t>
+            </w:r>
+          </w:p>
+          <w:p>
+            <w:r>
+              <w:t>class MyBaseClass</w:t>
+            </w:r>
+          </w:p>
+          <w:p>
+            <w:r>
+              <w:t>{</w:t>
+            </w:r>
+          </w:p>
+          <w:p>
+            <w:r>
+              <w:t>public:</w:t>
+            </w:r>
+          </w:p>
+          <w:p>
+            <w:r>
+              <w:t xml:space="preserve">    virtual ~MyBaseClass() {}</w:t>
+            </w:r>
+          </w:p>
+          <w:p>
+            <w:r>
+              <w:t>};</w:t>
+            </w:r>
+          </w:p>
+          <w:p>
+            <w:r>
+              <w:t>class MyDerivedClass : public MyBaseClass {};</w:t>
+            </w:r>
+          </w:p>
+          <w:p>
+            <w:r>
+              <w:t>int main()</w:t>
+            </w:r>
+          </w:p>
+          <w:p>
+            <w:r>
+              <w:t>{</w:t>
+            </w:r>
+          </w:p>
+          <w:p>
+            <w:r>
+              <w:t xml:space="preserve">    MyBaseClass* base = new MyDerivedClass;</w:t>
+            </w:r>
+          </w:p>
+          <w:p>
+            <w:r>
+              <w:t xml:space="preserve">    MyDerivedClass* derived = new MyDerivedClass;</w:t>
+            </w:r>
+          </w:p>
+          <w:p>
+            <w:r>
+              <w:t>// base to derived</w:t>
+            </w:r>
+          </w:p>
+          <w:p>
+            <w:r>
+              <w:t xml:space="preserve">    if (dynamic_cast&lt;MyDerivedClass*&gt;(base))</w:t>
+            </w:r>
+          </w:p>
+          <w:p>
+            <w:r>
+              <w:t xml:space="preserve">    {</w:t>
+            </w:r>
+          </w:p>
+          <w:p>
+            <w:r>
+              <w:t xml:space="preserve">        std::cout &lt;&lt; "OK.\n";</w:t>
+            </w:r>
+          </w:p>
+          <w:p>
+            <w:r>
+              <w:t xml:space="preserve">    }</w:t>
+            </w:r>
+          </w:p>
+          <w:p>
+            <w:r>
+              <w:t xml:space="preserve">    else</w:t>
+            </w:r>
+          </w:p>
+          <w:p>
+            <w:r>
+              <w:lastRenderedPageBreak/>
+              <w:t xml:space="preserve">    {</w:t>
+            </w:r>
+          </w:p>
+          <w:p>
+            <w:r>
+              <w:t xml:space="preserve">        std::cout &lt;&lt; "Not convertible.\n";</w:t>
+            </w:r>
+          </w:p>
+          <w:p>
+            <w:r>
+              <w:t xml:space="preserve">    }</w:t>
+            </w:r>
+          </w:p>
+          <w:p>
+            <w:r>
+              <w:t xml:space="preserve">    if (dynamic_cast&lt;MyBaseClass*&gt;(derived))</w:t>
+            </w:r>
+          </w:p>
+          <w:p>
+            <w:r>
+              <w:t xml:space="preserve">    {</w:t>
+            </w:r>
+          </w:p>
+          <w:p>
+            <w:r>
+              <w:t xml:space="preserve">        std::cout &lt;&lt; "OK.\n";</w:t>
+            </w:r>
+          </w:p>
+          <w:p>
+            <w:r>
+              <w:t xml:space="preserve">    }</w:t>
+            </w:r>
+          </w:p>
+          <w:p>
+            <w:r>
+              <w:t xml:space="preserve">    else</w:t>
+            </w:r>
+          </w:p>
+          <w:p>
+            <w:r>
+              <w:t xml:space="preserve">    {</w:t>
+            </w:r>
+          </w:p>
+          <w:p>
+            <w:r>
+              <w:t xml:space="preserve">        std::cout &lt;&lt; "Not convertible.\n";</w:t>
+            </w:r>
+          </w:p>
+          <w:p>
+            <w:r>
+              <w:t xml:space="preserve">    }</w:t>
+            </w:r>
+          </w:p>
+          <w:p>
+            <w:r>
+              <w:t xml:space="preserve">    delete base;</w:t>
+            </w:r>
+          </w:p>
+          <w:p>
+            <w:r>
+              <w:t xml:space="preserve">    delete derived;</w:t>
+            </w:r>
+          </w:p>
+          <w:p>
+            <w:r>
+              <w:t>}</w:t>
+            </w:r>
+          </w:p>
+        </w:tc>
+        <w:tc>
+          <w:tcPr>
+            <w:tcW w:w="4675" w:type="dxa"/>
+          </w:tcPr>
+          <w:p>
+            <w:r>
+              <w:rPr>
+                <w:noProof/>
+              </w:rPr>
+              <w:lastRenderedPageBreak/>
+              <w:drawing>
+                <wp:inline distT="0" distB="0" distL="0" distR="0" wp14:anchorId="2C7FFB89" wp14:editId="44E1890A">
+                  <wp:extent cx="323895" cy="476316"/>
+                  <wp:effectExtent l="0" t="0" r="0" b="0"/>
+                  <wp:docPr id="57" name="Picture 57"/>
+                  <wp:cNvGraphicFramePr>
+                    <a:graphicFrameLocks xmlns:a="http://schemas.openxmlformats.org/drawingml/2006/main" noChangeAspect="1"/>
+                  </wp:cNvGraphicFramePr>
+                  <a:graphic xmlns:a="http://schemas.openxmlformats.org/drawingml/2006/main">
+                    <a:graphicData uri="http://schemas.openxmlformats.org/drawingml/2006/picture">
+                      <pic:pic xmlns:pic="http://schemas.openxmlformats.org/drawingml/2006/picture">
+                        <pic:nvPicPr>
+                          <pic:cNvPr id="1" name=""/>
+                          <pic:cNvPicPr/>
+                        </pic:nvPicPr>
+                        <pic:blipFill>
+                          <a:blip r:embed="rId62"/>
+                          <a:stretch>
+                            <a:fillRect/>
+                          </a:stretch>
+                        </pic:blipFill>
+                        <pic:spPr>
+                          <a:xfrm>
+                            <a:off x="0" y="0"/>
+                            <a:ext cx="323895" cy="476316"/>
+                          </a:xfrm>
+                          <a:prstGeom prst="rect">
+                            <a:avLst/>
+                          </a:prstGeom>
+                        </pic:spPr>
+                      </pic:pic>
+                    </a:graphicData>
+                  </a:graphic>
+                </wp:inline>
+              </w:drawing>
+            </w:r>
+          </w:p>
+        </w:tc>
+      </w:tr>
+      <w:tr>
+        <w:tc>
+          <w:tcPr>
+            <w:tcW w:w="4675" w:type="dxa"/>
+          </w:tcPr>
+          <w:p>
+            <w:r>
+              <w:t>#include &lt;iostream&gt;</w:t>
+            </w:r>
+          </w:p>
+          <w:p>
+            <w:r>
+              <w:t>class MyBaseClass</w:t>
+            </w:r>
+          </w:p>
+          <w:p>
+            <w:r>
+              <w:t>{</w:t>
+            </w:r>
+          </w:p>
+          <w:p>
+            <w:r>
+              <w:t>public:</w:t>
+            </w:r>
+          </w:p>
+          <w:p>
+            <w:r>
+              <w:t xml:space="preserve">    virtual ~MyBaseClass() {}</w:t>
+            </w:r>
+          </w:p>
+          <w:p>
+            <w:r>
+              <w:t>};</w:t>
+            </w:r>
+          </w:p>
+          <w:p>
+            <w:r>
+              <w:t>class MyDerivedClass : public MyBaseClass {};</w:t>
+            </w:r>
+          </w:p>
+          <w:p>
+            <w:r>
+              <w:t>class MyUnrelatedClass {};</w:t>
+            </w:r>
+          </w:p>
+          <w:p>
+            <w:r>
+              <w:t>int main()</w:t>
+            </w:r>
+          </w:p>
+          <w:p>
+            <w:r>
+              <w:t>{</w:t>
+            </w:r>
+          </w:p>
+          <w:p>
+            <w:r>
+              <w:t xml:space="preserve">    MyBaseClass* base = new MyDerivedClass;</w:t>
+            </w:r>
+          </w:p>
+          <w:p>
+            <w:r>
+              <w:t xml:space="preserve">    MyDerivedClass* derived = new MyDerivedClass;</w:t>
+            </w:r>
+          </w:p>
+          <w:p>
+            <w:r>
+              <w:t xml:space="preserve">    MyUnrelatedClass* unrelated = new MyUnrelatedClass;</w:t>
+            </w:r>
+          </w:p>
+          <w:p>
+            <w:r>
+              <w:t>// base to derived</w:t>
+            </w:r>
+          </w:p>
+          <w:p>
+            <w:r>
+              <w:t xml:space="preserve">    if (dynamic_cast&lt;MyUnrelatedClass*&gt;(base))</w:t>
+            </w:r>
+          </w:p>
+          <w:p>
+            <w:r>
+              <w:t xml:space="preserve">    {</w:t>
+            </w:r>
+          </w:p>
+          <w:p>
+            <w:r>
+              <w:t xml:space="preserve">        std::cout &lt;&lt; "OK.\n";</w:t>
+            </w:r>
+          </w:p>
+          <w:p>
+            <w:r>
+              <w:t xml:space="preserve">    }</w:t>
+            </w:r>
+          </w:p>
+          <w:p>
+            <w:r>
+              <w:t xml:space="preserve">    else</w:t>
+            </w:r>
+          </w:p>
+          <w:p>
+            <w:r>
+              <w:t xml:space="preserve">    {</w:t>
+            </w:r>
+          </w:p>
+          <w:p>
+            <w:r>
+              <w:t xml:space="preserve">        std::cout &lt;&lt; "Not convertible.\n";</w:t>
+            </w:r>
+          </w:p>
+          <w:p>
+            <w:r>
+              <w:t xml:space="preserve">    }</w:t>
+            </w:r>
+          </w:p>
+          <w:p>
+            <w:r>
+              <w:t>// derived to base</w:t>
+            </w:r>
+          </w:p>
+          <w:p>
+            <w:r>
+              <w:t xml:space="preserve">    if (dynamic_cast&lt;MyUnrelatedClass*&gt;(derived))</w:t>
+            </w:r>
+          </w:p>
+          <w:p>
+            <w:r>
+              <w:t xml:space="preserve">    {</w:t>
+            </w:r>
+          </w:p>
+          <w:p>
+            <w:r>
+              <w:t xml:space="preserve">        std::cout &lt;&lt; "OK.\n";</w:t>
+            </w:r>
+          </w:p>
+          <w:p>
+            <w:r>
+              <w:t xml:space="preserve">    }</w:t>
+            </w:r>
+          </w:p>
+          <w:p>
+            <w:r>
+              <w:t xml:space="preserve">    else</w:t>
+            </w:r>
+          </w:p>
+          <w:p>
+            <w:r>
+              <w:t xml:space="preserve">    {</w:t>
+            </w:r>
+          </w:p>
+          <w:p>
+            <w:r>
+              <w:t xml:space="preserve">        std::cout &lt;&lt; "Not convertible.\n";</w:t>
+            </w:r>
+          </w:p>
+          <w:p>
+            <w:r>
+              <w:t xml:space="preserve">    }</w:t>
+            </w:r>
+          </w:p>
+          <w:p>
+            <w:r>
+              <w:lastRenderedPageBreak/>
+              <w:t xml:space="preserve">    delete base;</w:t>
+            </w:r>
+          </w:p>
+          <w:p>
+            <w:r>
+              <w:t xml:space="preserve">    delete derived;</w:t>
+            </w:r>
+          </w:p>
+          <w:p>
+            <w:r>
+              <w:t xml:space="preserve">    delete unrelated;</w:t>
+            </w:r>
+          </w:p>
+          <w:p>
+            <w:r>
+              <w:t>}</w:t>
+            </w:r>
+          </w:p>
+        </w:tc>
+        <w:tc>
+          <w:tcPr>
+            <w:tcW w:w="4675" w:type="dxa"/>
+          </w:tcPr>
+          <w:p>
+            <w:r>
+              <w:rPr>
+                <w:noProof/>
+              </w:rPr>
+              <w:lastRenderedPageBreak/>
+              <w:drawing>
+                <wp:inline distT="0" distB="0" distL="0" distR="0" wp14:anchorId="77AEB7B4" wp14:editId="04CA7D10">
+                  <wp:extent cx="1419423" cy="476316"/>
+                  <wp:effectExtent l="0" t="0" r="9525" b="0"/>
+                  <wp:docPr id="58" name="Picture 58"/>
+                  <wp:cNvGraphicFramePr>
+                    <a:graphicFrameLocks xmlns:a="http://schemas.openxmlformats.org/drawingml/2006/main" noChangeAspect="1"/>
+                  </wp:cNvGraphicFramePr>
+                  <a:graphic xmlns:a="http://schemas.openxmlformats.org/drawingml/2006/main">
+                    <a:graphicData uri="http://schemas.openxmlformats.org/drawingml/2006/picture">
+                      <pic:pic xmlns:pic="http://schemas.openxmlformats.org/drawingml/2006/picture">
+                        <pic:nvPicPr>
+                          <pic:cNvPr id="1" name=""/>
+                          <pic:cNvPicPr/>
+                        </pic:nvPicPr>
+                        <pic:blipFill>
+                          <a:blip r:embed="rId63"/>
+                          <a:stretch>
+                            <a:fillRect/>
+                          </a:stretch>
+                        </pic:blipFill>
+                        <pic:spPr>
+                          <a:xfrm>
+                            <a:off x="0" y="0"/>
+                            <a:ext cx="1419423" cy="476316"/>
                           </a:xfrm>
                           <a:prstGeom prst="rect">
                             <a:avLst/>

</xml_diff>